<commit_message>
Programmstruktur Tag 2 angelegt
</commit_message>
<xml_diff>
--- a/de/loscon-Documentation-de.docx
+++ b/de/loscon-Documentation-de.docx
@@ -3805,7 +3805,7 @@
     <w:bookmarkEnd w:id="86"/>
     <w:bookmarkEnd w:id="87"/>
     <w:bookmarkEnd w:id="88"/>
-    <w:bookmarkStart w:id="99" w:name="lightning-talks"/>
+    <w:bookmarkStart w:id="120" w:name="lightning-talks"/>
     <w:p>
       <w:pPr>
         <w:pStyle w:val="Heading1"/>
@@ -3823,7 +3823,7 @@
         <w:t xml:space="preserve">Lightning Talks</w:t>
       </w:r>
     </w:p>
-    <w:bookmarkStart w:id="89" w:name="X4519b7d48b48cae7156aa2da18e935b320086ab"/>
+    <w:bookmarkStart w:id="110" w:name="X31839a24257b9fd347f8c3fa004cfa6508b7ca9"/>
     <w:p>
       <w:pPr>
         <w:pStyle w:val="Heading2"/>
@@ -3838,7 +3838,48 @@
         <w:tab/>
       </w:r>
       <w:r>
-        <w:t xml:space="preserve">Frédéric Heinemann - Collaborative Learning im SAP-Ecosystem - Key-User als Mentoren der Zukunft</w:t>
+        <w:t xml:space="preserve">Nele Hirsch - Modellierung als</w:t>
+      </w:r>
+      <w:r>
+        <w:t xml:space="preserve"> </w:t>
+      </w:r>
+      <w:r>
+        <w:t xml:space="preserve">‘Mind the knowledge gap’</w:t>
+      </w:r>
+      <w:r>
+        <w:t xml:space="preserve">-Ansatz bei der Interaktion mit KI-Sprachmodellen</w:t>
+      </w:r>
+    </w:p>
+    <w:p>
+      <w:pPr>
+        <w:pStyle w:val="BlockText"/>
+      </w:pPr>
+      <w:r>
+        <w:t xml:space="preserve">Der Ansatz der Modellierung (= sich seiner eigenen mentalen Modelle bewusst werden, diese reflektieren und weiter entwickeln) kann sehr gut als Grundlage zur Interaktion mit KI-Sprachmodellen genutzt werden. Auf diese Weise wird ausgehend von bestehendem Wissen in Interaktion mit KI-Sprachmodellen weiter gelernt.</w:t>
+      </w:r>
+      <w:r>
+        <w:t xml:space="preserve"> </w:t>
+      </w:r>
+      <w:r>
+        <w:t xml:space="preserve">Ich werde vorstellen, wie das praktisch aussehen kann und von meinen Erfahrungen mit dem Ansatz berichten.</w:t>
+      </w:r>
+    </w:p>
+    <w:bookmarkStart w:id="89" w:name="Xb2359fb64fda1674d830a9f5403806c179e15d6"/>
+    <w:p>
+      <w:pPr>
+        <w:pStyle w:val="Heading3"/>
+      </w:pPr>
+      <w:r>
+        <w:rPr>
+          <w:rStyle w:val="SectionNumber"/>
+        </w:rPr>
+        <w:t xml:space="preserve">5.1.1</w:t>
+      </w:r>
+      <w:r>
+        <w:tab/>
+      </w:r>
+      <w:r>
+        <w:t xml:space="preserve">Zusammenfassung des Vortrags: Modellierung als pädagogisches Konzept im KI-Zeitalter</w:t>
       </w:r>
     </w:p>
     <w:p>
@@ -3846,11 +3887,1630 @@
         <w:pStyle w:val="FirstParagraph"/>
       </w:pPr>
       <w:r>
-        <w:t xml:space="preserve">…</w:t>
+        <w:t xml:space="preserve">Nele Hirsch präsentiert in ihrem kompakten 5-Minuten-Vortrag das pädagogische Konzept der Modellierung als Antwort auf die Herausforderungen, die KI-Sprachmodelle für das Lernen mit sich bringen. Sie argumentiert, dass technologische Fortschritte wie ChatGPT zwar beeindruckend sind, aber ohne bewusste Lernprozesse keine Menschen klüger machen. Die Modellierung bietet einen strukturierten Ansatz, um KI-Tools sinnvoll in Lernprozesse zu integrieren und dabei echtes Verständnis zu fördern.</w:t>
       </w:r>
     </w:p>
     <w:bookmarkEnd w:id="89"/>
-    <w:bookmarkStart w:id="90" w:name="X7c635b617e3968a21ae00a3e7aa3689db19f71c"/>
+    <w:bookmarkStart w:id="90" w:name="aufbau-und-gliederung-des-vortrags"/>
+    <w:p>
+      <w:pPr>
+        <w:pStyle w:val="Heading3"/>
+      </w:pPr>
+      <w:r>
+        <w:rPr>
+          <w:rStyle w:val="SectionNumber"/>
+        </w:rPr>
+        <w:t xml:space="preserve">5.1.2</w:t>
+      </w:r>
+      <w:r>
+        <w:tab/>
+      </w:r>
+      <w:r>
+        <w:t xml:space="preserve">Aufbau und Gliederung des Vortrags</w:t>
+      </w:r>
+    </w:p>
+    <w:p>
+      <w:pPr>
+        <w:pStyle w:val="FirstParagraph"/>
+      </w:pPr>
+      <w:r>
+        <w:t xml:space="preserve">Der Vortrag folgt einer klaren, dreiteiligen Struktur:</w:t>
+      </w:r>
+    </w:p>
+    <w:p>
+      <w:pPr>
+        <w:pStyle w:val="Compact"/>
+        <w:numPr>
+          <w:ilvl w:val="0"/>
+          <w:numId w:val="1010"/>
+        </w:numPr>
+      </w:pPr>
+      <w:r>
+        <w:rPr>
+          <w:b/>
+          <w:bCs/>
+        </w:rPr>
+        <w:t xml:space="preserve">Problemstellung</w:t>
+      </w:r>
+      <w:r>
+        <w:t xml:space="preserve">: Die Gefahr oberflächlicher KI-Nutzung ohne echten Lerngewinn</w:t>
+      </w:r>
+    </w:p>
+    <w:p>
+      <w:pPr>
+        <w:pStyle w:val="Compact"/>
+        <w:numPr>
+          <w:ilvl w:val="0"/>
+          <w:numId w:val="1010"/>
+        </w:numPr>
+      </w:pPr>
+      <w:r>
+        <w:rPr>
+          <w:b/>
+          <w:bCs/>
+        </w:rPr>
+        <w:t xml:space="preserve">Lösungsansatz</w:t>
+      </w:r>
+      <w:r>
+        <w:t xml:space="preserve">: Das Drei-Schritte-Modell der Modellierung</w:t>
+      </w:r>
+    </w:p>
+    <w:p>
+      <w:pPr>
+        <w:pStyle w:val="Compact"/>
+        <w:numPr>
+          <w:ilvl w:val="0"/>
+          <w:numId w:val="1010"/>
+        </w:numPr>
+      </w:pPr>
+      <w:r>
+        <w:rPr>
+          <w:b/>
+          <w:bCs/>
+        </w:rPr>
+        <w:t xml:space="preserve">Praktische Anwendung</w:t>
+      </w:r>
+      <w:r>
+        <w:t xml:space="preserve">: Konkrete Umsetzung am Beispiel einer Mindmap zu Mobile Learning</w:t>
+      </w:r>
+    </w:p>
+    <w:bookmarkEnd w:id="90"/>
+    <w:bookmarkStart w:id="91" w:name="Xd88cbc6de4efca4501b7b384bf573071884a595"/>
+    <w:p>
+      <w:pPr>
+        <w:pStyle w:val="Heading3"/>
+      </w:pPr>
+      <w:r>
+        <w:rPr>
+          <w:rStyle w:val="SectionNumber"/>
+        </w:rPr>
+        <w:t xml:space="preserve">5.1.3</w:t>
+      </w:r>
+      <w:r>
+        <w:tab/>
+      </w:r>
+      <w:r>
+        <w:t xml:space="preserve">Die Kernproblematik: Technologischer Fortschritt ohne menschlichen Lerngewinn</w:t>
+      </w:r>
+    </w:p>
+    <w:p>
+      <w:pPr>
+        <w:pStyle w:val="FirstParagraph"/>
+      </w:pPr>
+      <w:r>
+        <w:t xml:space="preserve">Hirsch eröffnet ihren Vortrag mit einer kritischen Betrachtung der öffentlichen Wahrnehmung von KI-Erfolgen. Sie bezieht sich auf Schlagzeilen wie</w:t>
+      </w:r>
+      <w:r>
+        <w:t xml:space="preserve"> </w:t>
+      </w:r>
+      <w:r>
+        <w:rPr>
+          <w:i/>
+          <w:iCs/>
+        </w:rPr>
+        <w:t xml:space="preserve">“ChatGPT besteht jetzt sogar das bayerische Abitur”</w:t>
+      </w:r>
+      <w:r>
+        <w:t xml:space="preserve"> </w:t>
+      </w:r>
+      <w:r>
+        <w:t xml:space="preserve">und stellt die zentrale Frage:</w:t>
+      </w:r>
+      <w:r>
+        <w:t xml:space="preserve"> </w:t>
+      </w:r>
+      <w:r>
+        <w:rPr>
+          <w:i/>
+          <w:iCs/>
+        </w:rPr>
+        <w:t xml:space="preserve">“Wenn ChatGPT oder irgendein anderes KI-Sprachmodell irgendwas Tolles hinkriegt, dann ist davon ja noch kein einziger Mensch schlauer, klüger, kompetenter, fähiger geworden.”</w:t>
+      </w:r>
+    </w:p>
+    <w:p>
+      <w:pPr>
+        <w:pStyle w:val="BodyText"/>
+      </w:pPr>
+      <w:r>
+        <w:t xml:space="preserve">Diese Kernaussage verdeutlicht das fundamentale Problem im Umgang mit KI-Technologien im Bildungsbereich:</w:t>
+      </w:r>
+    </w:p>
+    <w:p>
+      <w:pPr>
+        <w:pStyle w:val="Compact"/>
+        <w:numPr>
+          <w:ilvl w:val="0"/>
+          <w:numId w:val="1011"/>
+        </w:numPr>
+      </w:pPr>
+      <w:r>
+        <w:t xml:space="preserve">Technologische Leistungen werden oft als Selbstzweck gefeiert</w:t>
+      </w:r>
+    </w:p>
+    <w:p>
+      <w:pPr>
+        <w:pStyle w:val="Compact"/>
+        <w:numPr>
+          <w:ilvl w:val="0"/>
+          <w:numId w:val="1011"/>
+        </w:numPr>
+      </w:pPr>
+      <w:r>
+        <w:t xml:space="preserve">Der eigentliche Bildungsauftrag - Menschen zu befähigen - gerät aus dem Blick</w:t>
+      </w:r>
+    </w:p>
+    <w:p>
+      <w:pPr>
+        <w:pStyle w:val="Compact"/>
+        <w:numPr>
+          <w:ilvl w:val="0"/>
+          <w:numId w:val="1011"/>
+        </w:numPr>
+      </w:pPr>
+      <w:r>
+        <w:t xml:space="preserve">Es besteht die Gefahr, dass KI-Tools zu passivem Konsumverhalten führen</w:t>
+      </w:r>
+    </w:p>
+    <w:bookmarkEnd w:id="91"/>
+    <w:bookmarkStart w:id="95" w:name="X25d90ce5be70efd787436493b52811fe3dd462b"/>
+    <w:p>
+      <w:pPr>
+        <w:pStyle w:val="Heading3"/>
+      </w:pPr>
+      <w:r>
+        <w:rPr>
+          <w:rStyle w:val="SectionNumber"/>
+        </w:rPr>
+        <w:t xml:space="preserve">5.1.4</w:t>
+      </w:r>
+      <w:r>
+        <w:tab/>
+      </w:r>
+      <w:r>
+        <w:t xml:space="preserve">Das Drei-Schritte-Modell der Modellierung</w:t>
+      </w:r>
+    </w:p>
+    <w:p>
+      <w:pPr>
+        <w:pStyle w:val="FirstParagraph"/>
+      </w:pPr>
+      <w:r>
+        <w:t xml:space="preserve">Hirsch präsentiert die Modellierung als bewährtes pädagogisches Konzept, das sich besonders gut für die Integration von KI eignet. Das Modell umfasst drei aufeinander aufbauende Schritte:</w:t>
+      </w:r>
+    </w:p>
+    <w:bookmarkStart w:id="92" w:name="X97c1a8ea80a193419bc83d74624c0f71229adb4"/>
+    <w:p>
+      <w:pPr>
+        <w:pStyle w:val="Heading4"/>
+      </w:pPr>
+      <w:r>
+        <w:rPr>
+          <w:rStyle w:val="SectionNumber"/>
+        </w:rPr>
+        <w:t xml:space="preserve">5.1.4.1</w:t>
+      </w:r>
+      <w:r>
+        <w:tab/>
+      </w:r>
+      <w:r>
+        <w:t xml:space="preserve">Schritt 1: Externalisierung des vorhandenen Wissens</w:t>
+      </w:r>
+    </w:p>
+    <w:p>
+      <w:pPr>
+        <w:pStyle w:val="FirstParagraph"/>
+      </w:pPr>
+      <w:r>
+        <w:rPr>
+          <w:i/>
+          <w:iCs/>
+        </w:rPr>
+        <w:t xml:space="preserve">“Man geht so vor, dass man als erstes sagt, was habe ich überhaupt in meinem Kopf und versucht es zu externalisieren. Also irgendwie für sich, für andere sichtbar zu machen.”</w:t>
+      </w:r>
+    </w:p>
+    <w:p>
+      <w:pPr>
+        <w:pStyle w:val="BodyText"/>
+      </w:pPr>
+      <w:r>
+        <w:t xml:space="preserve">Dieser erste Schritt ist fundamental wichtig, da er:</w:t>
+      </w:r>
+    </w:p>
+    <w:p>
+      <w:pPr>
+        <w:pStyle w:val="Compact"/>
+        <w:numPr>
+          <w:ilvl w:val="0"/>
+          <w:numId w:val="1012"/>
+        </w:numPr>
+      </w:pPr>
+      <w:r>
+        <w:t xml:space="preserve">Das bereits vorhandene Wissen bewusst macht</w:t>
+      </w:r>
+    </w:p>
+    <w:p>
+      <w:pPr>
+        <w:pStyle w:val="Compact"/>
+        <w:numPr>
+          <w:ilvl w:val="0"/>
+          <w:numId w:val="1012"/>
+        </w:numPr>
+      </w:pPr>
+      <w:r>
+        <w:t xml:space="preserve">Eine Basis für weitere Lernprozesse schafft</w:t>
+      </w:r>
+    </w:p>
+    <w:p>
+      <w:pPr>
+        <w:pStyle w:val="Compact"/>
+        <w:numPr>
+          <w:ilvl w:val="0"/>
+          <w:numId w:val="1012"/>
+        </w:numPr>
+      </w:pPr>
+      <w:r>
+        <w:t xml:space="preserve">Verhindert, dass Lernende von externen Informationen überwältigt werden</w:t>
+      </w:r>
+    </w:p>
+    <w:bookmarkEnd w:id="92"/>
+    <w:bookmarkStart w:id="93" w:name="Xbdec4c7910e88d72a6a3fb809170f3a56c92164"/>
+    <w:p>
+      <w:pPr>
+        <w:pStyle w:val="Heading4"/>
+      </w:pPr>
+      <w:r>
+        <w:rPr>
+          <w:rStyle w:val="SectionNumber"/>
+        </w:rPr>
+        <w:t xml:space="preserve">5.1.4.2</w:t>
+      </w:r>
+      <w:r>
+        <w:tab/>
+      </w:r>
+      <w:r>
+        <w:t xml:space="preserve">Schritt 2: Bearbeitung und Weiterentwicklung</w:t>
+      </w:r>
+    </w:p>
+    <w:p>
+      <w:pPr>
+        <w:pStyle w:val="FirstParagraph"/>
+      </w:pPr>
+      <w:r>
+        <w:rPr>
+          <w:i/>
+          <w:iCs/>
+        </w:rPr>
+        <w:t xml:space="preserve">“Der wirkliche Lernprozess ist dann dieses, dass ich an diesem, was ich externalisiert habe, so ein bisschen rumbasteln kann.”</w:t>
+      </w:r>
+    </w:p>
+    <w:p>
+      <w:pPr>
+        <w:pStyle w:val="BodyText"/>
+      </w:pPr>
+      <w:r>
+        <w:t xml:space="preserve">In diesem Schritt findet der eigentliche Lernprozess statt:</w:t>
+      </w:r>
+    </w:p>
+    <w:p>
+      <w:pPr>
+        <w:pStyle w:val="Compact"/>
+        <w:numPr>
+          <w:ilvl w:val="0"/>
+          <w:numId w:val="1013"/>
+        </w:numPr>
+      </w:pPr>
+      <w:r>
+        <w:t xml:space="preserve">Aktive Auseinandersetzung mit dem externalisierten Wissen</w:t>
+      </w:r>
+    </w:p>
+    <w:p>
+      <w:pPr>
+        <w:pStyle w:val="Compact"/>
+        <w:numPr>
+          <w:ilvl w:val="0"/>
+          <w:numId w:val="1013"/>
+        </w:numPr>
+      </w:pPr>
+      <w:r>
+        <w:t xml:space="preserve">Experimentieren und Anpassen</w:t>
+      </w:r>
+    </w:p>
+    <w:p>
+      <w:pPr>
+        <w:pStyle w:val="Compact"/>
+        <w:numPr>
+          <w:ilvl w:val="0"/>
+          <w:numId w:val="1013"/>
+        </w:numPr>
+      </w:pPr>
+      <w:r>
+        <w:t xml:space="preserve">Iterative Verbesserung durch Trial-and-Error</w:t>
+      </w:r>
+    </w:p>
+    <w:bookmarkEnd w:id="93"/>
+    <w:bookmarkStart w:id="94" w:name="schritt-3-reflexion-und-metakognition"/>
+    <w:p>
+      <w:pPr>
+        <w:pStyle w:val="Heading4"/>
+      </w:pPr>
+      <w:r>
+        <w:rPr>
+          <w:rStyle w:val="SectionNumber"/>
+        </w:rPr>
+        <w:t xml:space="preserve">5.1.4.3</w:t>
+      </w:r>
+      <w:r>
+        <w:tab/>
+      </w:r>
+      <w:r>
+        <w:t xml:space="preserve">Schritt 3: Reflexion und Metakognition</w:t>
+      </w:r>
+    </w:p>
+    <w:p>
+      <w:pPr>
+        <w:pStyle w:val="FirstParagraph"/>
+      </w:pPr>
+      <w:r>
+        <w:rPr>
+          <w:i/>
+          <w:iCs/>
+        </w:rPr>
+        <w:t xml:space="preserve">“Im dritten Schritt versuche ich dann natürlich noch zu reflektieren, also wie passte das jetzt, wie habe ich gelernt, wie könnte ich das das nächste Mal vielleicht noch schlauer machen.”</w:t>
+      </w:r>
+    </w:p>
+    <w:p>
+      <w:pPr>
+        <w:pStyle w:val="BodyText"/>
+      </w:pPr>
+      <w:r>
+        <w:t xml:space="preserve">Die Reflexionsphase ermöglicht:</w:t>
+      </w:r>
+    </w:p>
+    <w:p>
+      <w:pPr>
+        <w:pStyle w:val="Compact"/>
+        <w:numPr>
+          <w:ilvl w:val="0"/>
+          <w:numId w:val="1014"/>
+        </w:numPr>
+      </w:pPr>
+      <w:r>
+        <w:t xml:space="preserve">Bewertung des Lernprozesses</w:t>
+      </w:r>
+    </w:p>
+    <w:p>
+      <w:pPr>
+        <w:pStyle w:val="Compact"/>
+        <w:numPr>
+          <w:ilvl w:val="0"/>
+          <w:numId w:val="1014"/>
+        </w:numPr>
+      </w:pPr>
+      <w:r>
+        <w:t xml:space="preserve">Entwicklung von Strategien für zukünftiges Lernen</w:t>
+      </w:r>
+    </w:p>
+    <w:p>
+      <w:pPr>
+        <w:pStyle w:val="Compact"/>
+        <w:numPr>
+          <w:ilvl w:val="0"/>
+          <w:numId w:val="1014"/>
+        </w:numPr>
+      </w:pPr>
+      <w:r>
+        <w:t xml:space="preserve">Förderung metakognitiver Fähigkeiten</w:t>
+      </w:r>
+    </w:p>
+    <w:bookmarkEnd w:id="94"/>
+    <w:bookmarkEnd w:id="95"/>
+    <w:bookmarkStart w:id="96" w:name="Xd98617019e5128ac07dae883e04d6a13548dcbd"/>
+    <w:p>
+      <w:pPr>
+        <w:pStyle w:val="Heading3"/>
+      </w:pPr>
+      <w:r>
+        <w:rPr>
+          <w:rStyle w:val="SectionNumber"/>
+        </w:rPr>
+        <w:t xml:space="preserve">5.1.5</w:t>
+      </w:r>
+      <w:r>
+        <w:tab/>
+      </w:r>
+      <w:r>
+        <w:t xml:space="preserve">Veranschaulichung durch praktische Beispiele</w:t>
+      </w:r>
+    </w:p>
+    <w:p>
+      <w:pPr>
+        <w:pStyle w:val="FirstParagraph"/>
+      </w:pPr>
+      <w:r>
+        <w:t xml:space="preserve">Hirsch macht das abstrakte Konzept durch konkrete Beispiele greifbar:</w:t>
+      </w:r>
+      <w:r>
+        <w:t xml:space="preserve"> </w:t>
+      </w:r>
+      <w:r>
+        <w:rPr>
+          <w:i/>
+          <w:iCs/>
+        </w:rPr>
+        <w:t xml:space="preserve">“Man kann sich das Ganze ziemlich gut, quasi plastisch vorstellen, wenn man es so mit praktischen, konkreten Sachen zu tun hat. Also sowas wie, ich will jetzt irgendwie einen kleinen Stromkreislauf aufbauen oder ich will eine Brücke bauen.”</w:t>
+      </w:r>
+    </w:p>
+    <w:p>
+      <w:pPr>
+        <w:pStyle w:val="BodyText"/>
+      </w:pPr>
+      <w:r>
+        <w:t xml:space="preserve">Diese Beispiele verdeutlichen:</w:t>
+      </w:r>
+    </w:p>
+    <w:p>
+      <w:pPr>
+        <w:pStyle w:val="Compact"/>
+        <w:numPr>
+          <w:ilvl w:val="0"/>
+          <w:numId w:val="1015"/>
+        </w:numPr>
+      </w:pPr>
+      <w:r>
+        <w:t xml:space="preserve">Den iterativen Charakter des Lernprozesses</w:t>
+      </w:r>
+    </w:p>
+    <w:p>
+      <w:pPr>
+        <w:pStyle w:val="Compact"/>
+        <w:numPr>
+          <w:ilvl w:val="0"/>
+          <w:numId w:val="1015"/>
+        </w:numPr>
+      </w:pPr>
+      <w:r>
+        <w:t xml:space="preserve">Die Bedeutung des Scheiterns als Lernchance</w:t>
+      </w:r>
+    </w:p>
+    <w:p>
+      <w:pPr>
+        <w:pStyle w:val="Compact"/>
+        <w:numPr>
+          <w:ilvl w:val="0"/>
+          <w:numId w:val="1015"/>
+        </w:numPr>
+      </w:pPr>
+      <w:r>
+        <w:t xml:space="preserve">Die Notwendigkeit praktischer Erprobung</w:t>
+      </w:r>
+    </w:p>
+    <w:bookmarkEnd w:id="96"/>
+    <w:bookmarkStart w:id="97" w:name="X49589abaedb62d0d0214227e68b0f170f3da6d4"/>
+    <w:p>
+      <w:pPr>
+        <w:pStyle w:val="Heading3"/>
+      </w:pPr>
+      <w:r>
+        <w:rPr>
+          <w:rStyle w:val="SectionNumber"/>
+        </w:rPr>
+        <w:t xml:space="preserve">5.1.6</w:t>
+      </w:r>
+      <w:r>
+        <w:tab/>
+      </w:r>
+      <w:r>
+        <w:t xml:space="preserve">Die besondere Relevanz für KI-gestütztes Lernen</w:t>
+      </w:r>
+    </w:p>
+    <w:p>
+      <w:pPr>
+        <w:pStyle w:val="FirstParagraph"/>
+      </w:pPr>
+      <w:r>
+        <w:t xml:space="preserve">Hirsch identifiziert eine spezifische Gefahr beim Einsatz von KI-Sprachmodellen:</w:t>
+      </w:r>
+      <w:r>
+        <w:t xml:space="preserve"> </w:t>
+      </w:r>
+      <w:r>
+        <w:rPr>
+          <w:i/>
+          <w:iCs/>
+        </w:rPr>
+        <w:t xml:space="preserve">“Die ganz, ganz große Gefahr bei KI-Sprachmodellen liegt aus einer pädagogischen Perspektive ja daran, dass wir verleitet werden, eher Abkürzungen zu machen und so ein bisschen auch verleitet werden, wow, da ist das riesige Wissen, was da eigentlich drinnen liegt und ich kann einfach klick, klick, klick, klick und das wird mir alles so ein bisschen zugeworfen.”</w:t>
+      </w:r>
+    </w:p>
+    <w:p>
+      <w:pPr>
+        <w:pStyle w:val="BodyText"/>
+      </w:pPr>
+      <w:r>
+        <w:t xml:space="preserve">Diese Analyse zeigt verschiedene Problembereiche auf:</w:t>
+      </w:r>
+    </w:p>
+    <w:p>
+      <w:pPr>
+        <w:pStyle w:val="Compact"/>
+        <w:numPr>
+          <w:ilvl w:val="0"/>
+          <w:numId w:val="1016"/>
+        </w:numPr>
+      </w:pPr>
+      <w:r>
+        <w:t xml:space="preserve">Verführung zur oberflächlichen Nutzung</w:t>
+      </w:r>
+    </w:p>
+    <w:p>
+      <w:pPr>
+        <w:pStyle w:val="Compact"/>
+        <w:numPr>
+          <w:ilvl w:val="0"/>
+          <w:numId w:val="1016"/>
+        </w:numPr>
+      </w:pPr>
+      <w:r>
+        <w:t xml:space="preserve">Überwältigung durch die Informationsfülle</w:t>
+      </w:r>
+    </w:p>
+    <w:p>
+      <w:pPr>
+        <w:pStyle w:val="Compact"/>
+        <w:numPr>
+          <w:ilvl w:val="0"/>
+          <w:numId w:val="1016"/>
+        </w:numPr>
+      </w:pPr>
+      <w:r>
+        <w:t xml:space="preserve">Mangelnde Verknüpfung mit vorhandenem Wissen</w:t>
+      </w:r>
+    </w:p>
+    <w:p>
+      <w:pPr>
+        <w:pStyle w:val="Compact"/>
+        <w:numPr>
+          <w:ilvl w:val="0"/>
+          <w:numId w:val="1016"/>
+        </w:numPr>
+      </w:pPr>
+      <w:r>
+        <w:t xml:space="preserve">Passive Konsumhaltung statt aktiver Auseinandersetzung</w:t>
+      </w:r>
+    </w:p>
+    <w:bookmarkEnd w:id="97"/>
+    <w:bookmarkStart w:id="98" w:name="lösungsansatz-ki-als-sparring-partner"/>
+    <w:p>
+      <w:pPr>
+        <w:pStyle w:val="Heading3"/>
+      </w:pPr>
+      <w:r>
+        <w:rPr>
+          <w:rStyle w:val="SectionNumber"/>
+        </w:rPr>
+        <w:t xml:space="preserve">5.1.7</w:t>
+      </w:r>
+      <w:r>
+        <w:tab/>
+      </w:r>
+      <w:r>
+        <w:t xml:space="preserve">Lösungsansatz: KI als Sparring Partner</w:t>
+      </w:r>
+    </w:p>
+    <w:p>
+      <w:pPr>
+        <w:pStyle w:val="FirstParagraph"/>
+      </w:pPr>
+      <w:r>
+        <w:t xml:space="preserve">Die Modellierung bietet einen Weg, KI-Tools konstruktiv zu nutzen:</w:t>
+      </w:r>
+      <w:r>
+        <w:t xml:space="preserve"> </w:t>
+      </w:r>
+      <w:r>
+        <w:rPr>
+          <w:i/>
+          <w:iCs/>
+        </w:rPr>
+        <w:t xml:space="preserve">“Damit ich wirklich was damit anfangen kann, muss ich das ja verknüpfen und vernetzen mit dem, was ich schon in meinem Kopf habe.”</w:t>
+      </w:r>
+    </w:p>
+    <w:p>
+      <w:pPr>
+        <w:pStyle w:val="BodyText"/>
+      </w:pPr>
+      <w:r>
+        <w:t xml:space="preserve">Hirsch schlägt vor, KI in allen drei Phasen der Modellierung einzusetzen:</w:t>
+      </w:r>
+    </w:p>
+    <w:p>
+      <w:pPr>
+        <w:pStyle w:val="Compact"/>
+        <w:numPr>
+          <w:ilvl w:val="0"/>
+          <w:numId w:val="1017"/>
+        </w:numPr>
+      </w:pPr>
+      <w:r>
+        <w:rPr>
+          <w:b/>
+          <w:bCs/>
+        </w:rPr>
+        <w:t xml:space="preserve">Externalisierung</w:t>
+      </w:r>
+      <w:r>
+        <w:t xml:space="preserve">: KI hilft beim Bewusstmachen des eigenen Wissens</w:t>
+      </w:r>
+    </w:p>
+    <w:p>
+      <w:pPr>
+        <w:pStyle w:val="Compact"/>
+        <w:numPr>
+          <w:ilvl w:val="0"/>
+          <w:numId w:val="1017"/>
+        </w:numPr>
+      </w:pPr>
+      <w:r>
+        <w:rPr>
+          <w:b/>
+          <w:bCs/>
+        </w:rPr>
+        <w:t xml:space="preserve">Bearbeitung</w:t>
+      </w:r>
+      <w:r>
+        <w:t xml:space="preserve">: KI fungiert als Sparring Partner für die Weiterentwicklung</w:t>
+      </w:r>
+    </w:p>
+    <w:p>
+      <w:pPr>
+        <w:pStyle w:val="Compact"/>
+        <w:numPr>
+          <w:ilvl w:val="0"/>
+          <w:numId w:val="1017"/>
+        </w:numPr>
+      </w:pPr>
+      <w:r>
+        <w:rPr>
+          <w:b/>
+          <w:bCs/>
+        </w:rPr>
+        <w:t xml:space="preserve">Reflexion</w:t>
+      </w:r>
+      <w:r>
+        <w:t xml:space="preserve">: KI unterstützt bei der Bewertung des Lernprozesses</w:t>
+      </w:r>
+    </w:p>
+    <w:bookmarkEnd w:id="98"/>
+    <w:bookmarkStart w:id="99" w:name="Xa503cc13649a45a4e790ea8a11991b2bb7e2af4"/>
+    <w:p>
+      <w:pPr>
+        <w:pStyle w:val="Heading3"/>
+      </w:pPr>
+      <w:r>
+        <w:rPr>
+          <w:rStyle w:val="SectionNumber"/>
+        </w:rPr>
+        <w:t xml:space="preserve">5.1.8</w:t>
+      </w:r>
+      <w:r>
+        <w:tab/>
+      </w:r>
+      <w:r>
+        <w:t xml:space="preserve">Praktisches Beispiel: Mobile Learning Mindmap</w:t>
+      </w:r>
+    </w:p>
+    <w:p>
+      <w:pPr>
+        <w:pStyle w:val="FirstParagraph"/>
+      </w:pPr>
+      <w:r>
+        <w:t xml:space="preserve">Hirsch demonstriert die Anwendung anhand eines konkreten Projekts:</w:t>
+      </w:r>
+      <w:r>
+        <w:t xml:space="preserve"> </w:t>
+      </w:r>
+      <w:r>
+        <w:rPr>
+          <w:i/>
+          <w:iCs/>
+        </w:rPr>
+        <w:t xml:space="preserve">“Ich habe es hier versucht, indem ich einfach mal gesagt habe, okay, was weiß ich denn zu Mobile Learning? Da wollte ich ein kleines Lernangebot dazu gestalten und habe einfach darum umgeschrieben, was fällt mir dazu ein.”</w:t>
+      </w:r>
+    </w:p>
+    <w:p>
+      <w:pPr>
+        <w:pStyle w:val="BodyText"/>
+      </w:pPr>
+      <w:r>
+        <w:t xml:space="preserve">Der Prozess gliederte sich wie folgt:</w:t>
+      </w:r>
+    </w:p>
+    <w:p>
+      <w:pPr>
+        <w:pStyle w:val="Compact"/>
+        <w:numPr>
+          <w:ilvl w:val="0"/>
+          <w:numId w:val="1018"/>
+        </w:numPr>
+      </w:pPr>
+      <w:r>
+        <w:rPr>
+          <w:b/>
+          <w:bCs/>
+        </w:rPr>
+        <w:t xml:space="preserve">Analoge Externalisierung</w:t>
+      </w:r>
+      <w:r>
+        <w:t xml:space="preserve">: Erstellen einer handschriftlichen Mindmap</w:t>
+      </w:r>
+    </w:p>
+    <w:p>
+      <w:pPr>
+        <w:pStyle w:val="Compact"/>
+        <w:numPr>
+          <w:ilvl w:val="0"/>
+          <w:numId w:val="1018"/>
+        </w:numPr>
+      </w:pPr>
+      <w:r>
+        <w:rPr>
+          <w:b/>
+          <w:bCs/>
+        </w:rPr>
+        <w:t xml:space="preserve">Digitale Bearbeitung</w:t>
+      </w:r>
+      <w:r>
+        <w:t xml:space="preserve">: Eingabe in ein KI-Sprachmodell</w:t>
+      </w:r>
+    </w:p>
+    <w:p>
+      <w:pPr>
+        <w:pStyle w:val="Compact"/>
+        <w:numPr>
+          <w:ilvl w:val="0"/>
+          <w:numId w:val="1018"/>
+        </w:numPr>
+      </w:pPr>
+      <w:r>
+        <w:rPr>
+          <w:b/>
+          <w:bCs/>
+        </w:rPr>
+        <w:t xml:space="preserve">Gezielter Dialog</w:t>
+      </w:r>
+      <w:r>
+        <w:t xml:space="preserve">: Spezifische Nachfragen zu einzelnen Bereichen</w:t>
+      </w:r>
+    </w:p>
+    <w:p>
+      <w:pPr>
+        <w:pStyle w:val="Compact"/>
+        <w:numPr>
+          <w:ilvl w:val="0"/>
+          <w:numId w:val="1018"/>
+        </w:numPr>
+      </w:pPr>
+      <w:r>
+        <w:rPr>
+          <w:b/>
+          <w:bCs/>
+        </w:rPr>
+        <w:t xml:space="preserve">Ergänzung</w:t>
+      </w:r>
+      <w:r>
+        <w:t xml:space="preserve">: Integration der KI-Rückmeldungen in die ursprüngliche Struktur</w:t>
+      </w:r>
+    </w:p>
+    <w:bookmarkEnd w:id="99"/>
+    <w:bookmarkStart w:id="100" w:name="alternative-externalisierungsmethoden"/>
+    <w:p>
+      <w:pPr>
+        <w:pStyle w:val="Heading3"/>
+      </w:pPr>
+      <w:r>
+        <w:rPr>
+          <w:rStyle w:val="SectionNumber"/>
+        </w:rPr>
+        <w:t xml:space="preserve">5.1.9</w:t>
+      </w:r>
+      <w:r>
+        <w:tab/>
+      </w:r>
+      <w:r>
+        <w:t xml:space="preserve">Alternative Externalisierungsmethoden</w:t>
+      </w:r>
+    </w:p>
+    <w:p>
+      <w:pPr>
+        <w:pStyle w:val="FirstParagraph"/>
+      </w:pPr>
+      <w:r>
+        <w:t xml:space="preserve">Hirsch erwähnt verschiedene Möglichkeiten der Externalisierung:</w:t>
+      </w:r>
+    </w:p>
+    <w:p>
+      <w:pPr>
+        <w:pStyle w:val="Compact"/>
+        <w:numPr>
+          <w:ilvl w:val="0"/>
+          <w:numId w:val="1019"/>
+        </w:numPr>
+      </w:pPr>
+      <w:r>
+        <w:t xml:space="preserve">Mindmaps (wie im Beispiel gezeigt)</w:t>
+      </w:r>
+    </w:p>
+    <w:p>
+      <w:pPr>
+        <w:pStyle w:val="Compact"/>
+        <w:numPr>
+          <w:ilvl w:val="0"/>
+          <w:numId w:val="1019"/>
+        </w:numPr>
+      </w:pPr>
+      <w:r>
+        <w:t xml:space="preserve">Storytelling-Ansätze</w:t>
+      </w:r>
+    </w:p>
+    <w:p>
+      <w:pPr>
+        <w:pStyle w:val="Compact"/>
+        <w:numPr>
+          <w:ilvl w:val="0"/>
+          <w:numId w:val="1019"/>
+        </w:numPr>
+      </w:pPr>
+      <w:r>
+        <w:t xml:space="preserve">Thesenformulierung</w:t>
+      </w:r>
+    </w:p>
+    <w:p>
+      <w:pPr>
+        <w:pStyle w:val="Compact"/>
+        <w:numPr>
+          <w:ilvl w:val="0"/>
+          <w:numId w:val="1019"/>
+        </w:numPr>
+      </w:pPr>
+      <w:r>
+        <w:t xml:space="preserve">Entwicklung eigener KI-gestützter Lernwerkzeuge</w:t>
+      </w:r>
+    </w:p>
+    <w:p>
+      <w:pPr>
+        <w:pStyle w:val="FirstParagraph"/>
+      </w:pPr>
+      <w:r>
+        <w:t xml:space="preserve">Besonders interessant ist ihr Hinweis auf die Entwicklung maßgeschneiderter Lerntools:</w:t>
+      </w:r>
+      <w:r>
+        <w:t xml:space="preserve"> </w:t>
+      </w:r>
+      <w:r>
+        <w:rPr>
+          <w:i/>
+          <w:iCs/>
+        </w:rPr>
+        <w:t xml:space="preserve">“Richtig cool wird es dann, wenn ich gar nicht in diesem klassischen Chatbot-Ding drinnen bleibe, sondern zum Beispiel KI-Sprachmodelle auch nutze, um mir gezielt ein Lernwerkzeug zu entwickeln.”</w:t>
+      </w:r>
+    </w:p>
+    <w:bookmarkEnd w:id="100"/>
+    <w:bookmarkStart w:id="101" w:name="vorteile-des-analogen-starts"/>
+    <w:p>
+      <w:pPr>
+        <w:pStyle w:val="Heading3"/>
+      </w:pPr>
+      <w:r>
+        <w:rPr>
+          <w:rStyle w:val="SectionNumber"/>
+        </w:rPr>
+        <w:t xml:space="preserve">5.1.10</w:t>
+      </w:r>
+      <w:r>
+        <w:tab/>
+      </w:r>
+      <w:r>
+        <w:t xml:space="preserve">Vorteile des analogen Starts</w:t>
+      </w:r>
+    </w:p>
+    <w:p>
+      <w:pPr>
+        <w:pStyle w:val="FirstParagraph"/>
+      </w:pPr>
+      <w:r>
+        <w:t xml:space="preserve">Ein wichtiger Aspekt ist Hirschs Präferenz für den analogen Beginn:</w:t>
+      </w:r>
+      <w:r>
+        <w:t xml:space="preserve"> </w:t>
+      </w:r>
+      <w:r>
+        <w:rPr>
+          <w:i/>
+          <w:iCs/>
+        </w:rPr>
+        <w:t xml:space="preserve">“Ich mache das gerne, dass ich den ersten Schritt mit der Externalisierung tatsächlich so mache, dass ich das noch gar nicht digital mache und lieber Ewa sowas aufzeichne.”</w:t>
+      </w:r>
+    </w:p>
+    <w:p>
+      <w:pPr>
+        <w:pStyle w:val="BodyText"/>
+      </w:pPr>
+      <w:r>
+        <w:t xml:space="preserve">Diese Herangehensweise bietet mehrere Vorteile:</w:t>
+      </w:r>
+    </w:p>
+    <w:p>
+      <w:pPr>
+        <w:pStyle w:val="Compact"/>
+        <w:numPr>
+          <w:ilvl w:val="0"/>
+          <w:numId w:val="1020"/>
+        </w:numPr>
+      </w:pPr>
+      <w:r>
+        <w:t xml:space="preserve">Ungestörte Reflexion ohne technische Ablenkung</w:t>
+      </w:r>
+    </w:p>
+    <w:p>
+      <w:pPr>
+        <w:pStyle w:val="Compact"/>
+        <w:numPr>
+          <w:ilvl w:val="0"/>
+          <w:numId w:val="1020"/>
+        </w:numPr>
+      </w:pPr>
+      <w:r>
+        <w:t xml:space="preserve">Förderung der kreativen Denkprozesse</w:t>
+      </w:r>
+    </w:p>
+    <w:p>
+      <w:pPr>
+        <w:pStyle w:val="Compact"/>
+        <w:numPr>
+          <w:ilvl w:val="0"/>
+          <w:numId w:val="1020"/>
+        </w:numPr>
+      </w:pPr>
+      <w:r>
+        <w:t xml:space="preserve">Bewusste Abgrenzung zwischen eigenem und KI-generiertem Wissen</w:t>
+      </w:r>
+    </w:p>
+    <w:p>
+      <w:pPr>
+        <w:pStyle w:val="Compact"/>
+        <w:numPr>
+          <w:ilvl w:val="0"/>
+          <w:numId w:val="1020"/>
+        </w:numPr>
+      </w:pPr>
+      <w:r>
+        <w:t xml:space="preserve">Haptisches Lernerlebnis</w:t>
+      </w:r>
+    </w:p>
+    <w:bookmarkEnd w:id="101"/>
+    <w:bookmarkStart w:id="102" w:name="strategien-für-effektive-ki-nutzung"/>
+    <w:p>
+      <w:pPr>
+        <w:pStyle w:val="Heading3"/>
+      </w:pPr>
+      <w:r>
+        <w:rPr>
+          <w:rStyle w:val="SectionNumber"/>
+        </w:rPr>
+        <w:t xml:space="preserve">5.1.11</w:t>
+      </w:r>
+      <w:r>
+        <w:tab/>
+      </w:r>
+      <w:r>
+        <w:t xml:space="preserve">Strategien für effektive KI-Nutzung</w:t>
+      </w:r>
+    </w:p>
+    <w:p>
+      <w:pPr>
+        <w:pStyle w:val="FirstParagraph"/>
+      </w:pPr>
+      <w:r>
+        <w:t xml:space="preserve">Hirsch betont die Bedeutung gezielter Interaktion mit KI-Systemen:</w:t>
+      </w:r>
+      <w:r>
+        <w:t xml:space="preserve"> </w:t>
+      </w:r>
+      <w:r>
+        <w:rPr>
+          <w:i/>
+          <w:iCs/>
+        </w:rPr>
+        <w:t xml:space="preserve">“In den einzelnen Bereichen ganz gezielt chatten, also sagen, schau doch mal, was ich als Definition festgelegt habe, was sagst du denn da dazu, was sagst du zu meinen Herausforderungen, was fällt dir da sonst noch ein.”</w:t>
+      </w:r>
+    </w:p>
+    <w:p>
+      <w:pPr>
+        <w:pStyle w:val="BodyText"/>
+      </w:pPr>
+      <w:r>
+        <w:t xml:space="preserve">Diese Strategie umfasst:</w:t>
+      </w:r>
+    </w:p>
+    <w:p>
+      <w:pPr>
+        <w:pStyle w:val="Compact"/>
+        <w:numPr>
+          <w:ilvl w:val="0"/>
+          <w:numId w:val="1021"/>
+        </w:numPr>
+      </w:pPr>
+      <w:r>
+        <w:t xml:space="preserve">Spezifische statt allgemeine Anfragen</w:t>
+      </w:r>
+    </w:p>
+    <w:p>
+      <w:pPr>
+        <w:pStyle w:val="Compact"/>
+        <w:numPr>
+          <w:ilvl w:val="0"/>
+          <w:numId w:val="1021"/>
+        </w:numPr>
+      </w:pPr>
+      <w:r>
+        <w:t xml:space="preserve">Aufbau auf bereits externalisiertem Wissen</w:t>
+      </w:r>
+    </w:p>
+    <w:p>
+      <w:pPr>
+        <w:pStyle w:val="Compact"/>
+        <w:numPr>
+          <w:ilvl w:val="0"/>
+          <w:numId w:val="1021"/>
+        </w:numPr>
+      </w:pPr>
+      <w:r>
+        <w:t xml:space="preserve">Kritische Auseinandersetzung mit KI-Antworten</w:t>
+      </w:r>
+    </w:p>
+    <w:p>
+      <w:pPr>
+        <w:pStyle w:val="Compact"/>
+        <w:numPr>
+          <w:ilvl w:val="0"/>
+          <w:numId w:val="1021"/>
+        </w:numPr>
+      </w:pPr>
+      <w:r>
+        <w:t xml:space="preserve">Iterative Verfeinerung der Ergebnisse</w:t>
+      </w:r>
+    </w:p>
+    <w:bookmarkEnd w:id="102"/>
+    <w:bookmarkStart w:id="103" w:name="X68921b172e47136dd86737b4c7180e36ab20b64"/>
+    <w:p>
+      <w:pPr>
+        <w:pStyle w:val="Heading3"/>
+      </w:pPr>
+      <w:r>
+        <w:rPr>
+          <w:rStyle w:val="SectionNumber"/>
+        </w:rPr>
+        <w:t xml:space="preserve">5.1.12</w:t>
+      </w:r>
+      <w:r>
+        <w:tab/>
+      </w:r>
+      <w:r>
+        <w:t xml:space="preserve">Metakognitive Reflexion als Schlüsselkompetenz</w:t>
+      </w:r>
+    </w:p>
+    <w:p>
+      <w:pPr>
+        <w:pStyle w:val="FirstParagraph"/>
+      </w:pPr>
+      <w:r>
+        <w:t xml:space="preserve">Ein zentraler Aspekt der Modellierung ist die abschließende Reflexion:</w:t>
+      </w:r>
+      <w:r>
+        <w:t xml:space="preserve"> </w:t>
+      </w:r>
+      <w:r>
+        <w:rPr>
+          <w:i/>
+          <w:iCs/>
+        </w:rPr>
+        <w:t xml:space="preserve">“Ich kann am Ende diesen Lernprozess und auch die KI-Nutzung reflektieren und damit dann auch nochmal schlauer werden.”</w:t>
+      </w:r>
+    </w:p>
+    <w:p>
+      <w:pPr>
+        <w:pStyle w:val="BodyText"/>
+      </w:pPr>
+      <w:r>
+        <w:t xml:space="preserve">Diese Reflexionsebene ermöglicht:</w:t>
+      </w:r>
+    </w:p>
+    <w:p>
+      <w:pPr>
+        <w:pStyle w:val="Compact"/>
+        <w:numPr>
+          <w:ilvl w:val="0"/>
+          <w:numId w:val="1022"/>
+        </w:numPr>
+      </w:pPr>
+      <w:r>
+        <w:t xml:space="preserve">Bewertung der Effektivität des gewählten Vorgehens</w:t>
+      </w:r>
+    </w:p>
+    <w:p>
+      <w:pPr>
+        <w:pStyle w:val="Compact"/>
+        <w:numPr>
+          <w:ilvl w:val="0"/>
+          <w:numId w:val="1022"/>
+        </w:numPr>
+      </w:pPr>
+      <w:r>
+        <w:t xml:space="preserve">Identifikation von Verbesserungsmöglichkeiten</w:t>
+      </w:r>
+    </w:p>
+    <w:p>
+      <w:pPr>
+        <w:pStyle w:val="Compact"/>
+        <w:numPr>
+          <w:ilvl w:val="0"/>
+          <w:numId w:val="1022"/>
+        </w:numPr>
+      </w:pPr>
+      <w:r>
+        <w:t xml:space="preserve">Entwicklung persönlicher Lernstrategien</w:t>
+      </w:r>
+    </w:p>
+    <w:p>
+      <w:pPr>
+        <w:pStyle w:val="Compact"/>
+        <w:numPr>
+          <w:ilvl w:val="0"/>
+          <w:numId w:val="1022"/>
+        </w:numPr>
+      </w:pPr>
+      <w:r>
+        <w:t xml:space="preserve">Kritische Bewertung der KI-Unterstützung</w:t>
+      </w:r>
+    </w:p>
+    <w:bookmarkEnd w:id="103"/>
+    <w:bookmarkStart w:id="107" w:name="X7adeb58ab0470f29a46b021d9e12021b720c769"/>
+    <w:p>
+      <w:pPr>
+        <w:pStyle w:val="Heading3"/>
+      </w:pPr>
+      <w:r>
+        <w:rPr>
+          <w:rStyle w:val="SectionNumber"/>
+        </w:rPr>
+        <w:t xml:space="preserve">5.1.13</w:t>
+      </w:r>
+      <w:r>
+        <w:tab/>
+      </w:r>
+      <w:r>
+        <w:t xml:space="preserve">Handlungsempfehlungen und Call to Actions</w:t>
+      </w:r>
+    </w:p>
+    <w:p>
+      <w:pPr>
+        <w:pStyle w:val="FirstParagraph"/>
+      </w:pPr>
+      <w:r>
+        <w:t xml:space="preserve">Aus dem Vortrag lassen sich folgende konkrete Handlungsempfehlungen ableiten:</w:t>
+      </w:r>
+    </w:p>
+    <w:bookmarkStart w:id="104" w:name="für-lehrende-und-bildungsverantwortliche"/>
+    <w:p>
+      <w:pPr>
+        <w:pStyle w:val="Heading4"/>
+      </w:pPr>
+      <w:r>
+        <w:rPr>
+          <w:rStyle w:val="SectionNumber"/>
+        </w:rPr>
+        <w:t xml:space="preserve">5.1.13.1</w:t>
+      </w:r>
+      <w:r>
+        <w:tab/>
+      </w:r>
+      <w:r>
+        <w:t xml:space="preserve">Für Lehrende und Bildungsverantwortliche</w:t>
+      </w:r>
+    </w:p>
+    <w:p>
+      <w:pPr>
+        <w:pStyle w:val="Compact"/>
+        <w:numPr>
+          <w:ilvl w:val="0"/>
+          <w:numId w:val="1023"/>
+        </w:numPr>
+      </w:pPr>
+      <w:r>
+        <w:t xml:space="preserve">Implementierung des Drei-Schritte-Modells der Modellierung in KI-gestützte Lernprozesse</w:t>
+      </w:r>
+    </w:p>
+    <w:p>
+      <w:pPr>
+        <w:pStyle w:val="Compact"/>
+        <w:numPr>
+          <w:ilvl w:val="0"/>
+          <w:numId w:val="1023"/>
+        </w:numPr>
+      </w:pPr>
+      <w:r>
+        <w:t xml:space="preserve">Förderung der bewussten Externalisierung von Vorwissen vor KI-Nutzung</w:t>
+      </w:r>
+    </w:p>
+    <w:p>
+      <w:pPr>
+        <w:pStyle w:val="Compact"/>
+        <w:numPr>
+          <w:ilvl w:val="0"/>
+          <w:numId w:val="1023"/>
+        </w:numPr>
+      </w:pPr>
+      <w:r>
+        <w:t xml:space="preserve">Schulung im kritischen Umgang mit KI-generierten Inhalten</w:t>
+      </w:r>
+    </w:p>
+    <w:p>
+      <w:pPr>
+        <w:pStyle w:val="Compact"/>
+        <w:numPr>
+          <w:ilvl w:val="0"/>
+          <w:numId w:val="1023"/>
+        </w:numPr>
+      </w:pPr>
+      <w:r>
+        <w:t xml:space="preserve">Entwicklung von Reflexionskompetenzen bei Lernenden</w:t>
+      </w:r>
+    </w:p>
+    <w:bookmarkEnd w:id="104"/>
+    <w:bookmarkStart w:id="105" w:name="für-lernende"/>
+    <w:p>
+      <w:pPr>
+        <w:pStyle w:val="Heading4"/>
+      </w:pPr>
+      <w:r>
+        <w:rPr>
+          <w:rStyle w:val="SectionNumber"/>
+        </w:rPr>
+        <w:t xml:space="preserve">5.1.13.2</w:t>
+      </w:r>
+      <w:r>
+        <w:tab/>
+      </w:r>
+      <w:r>
+        <w:t xml:space="preserve">Für Lernende</w:t>
+      </w:r>
+    </w:p>
+    <w:p>
+      <w:pPr>
+        <w:pStyle w:val="Compact"/>
+        <w:numPr>
+          <w:ilvl w:val="0"/>
+          <w:numId w:val="1024"/>
+        </w:numPr>
+      </w:pPr>
+      <w:r>
+        <w:t xml:space="preserve">Bewusste Anwendung der Modellierungsstrategie bei KI-Nutzung</w:t>
+      </w:r>
+    </w:p>
+    <w:p>
+      <w:pPr>
+        <w:pStyle w:val="Compact"/>
+        <w:numPr>
+          <w:ilvl w:val="0"/>
+          <w:numId w:val="1024"/>
+        </w:numPr>
+      </w:pPr>
+      <w:r>
+        <w:t xml:space="preserve">Widerstand gegen die Verführung zu oberflächlichen</w:t>
+      </w:r>
+      <w:r>
+        <w:t xml:space="preserve"> </w:t>
+      </w:r>
+      <w:r>
+        <w:t xml:space="preserve">“Abkürzungen”</w:t>
+      </w:r>
+    </w:p>
+    <w:p>
+      <w:pPr>
+        <w:pStyle w:val="Compact"/>
+        <w:numPr>
+          <w:ilvl w:val="0"/>
+          <w:numId w:val="1024"/>
+        </w:numPr>
+      </w:pPr>
+      <w:r>
+        <w:t xml:space="preserve">Aktive Verknüpfung von KI-Inhalten mit eigenem Vorwissen</w:t>
+      </w:r>
+    </w:p>
+    <w:p>
+      <w:pPr>
+        <w:pStyle w:val="Compact"/>
+        <w:numPr>
+          <w:ilvl w:val="0"/>
+          <w:numId w:val="1024"/>
+        </w:numPr>
+      </w:pPr>
+      <w:r>
+        <w:t xml:space="preserve">Regelmäßige Reflexion über Lernprozesse und KI-Nutzung</w:t>
+      </w:r>
+    </w:p>
+    <w:bookmarkEnd w:id="105"/>
+    <w:bookmarkStart w:id="106" w:name="für-bildungseinrichtungen"/>
+    <w:p>
+      <w:pPr>
+        <w:pStyle w:val="Heading4"/>
+      </w:pPr>
+      <w:r>
+        <w:rPr>
+          <w:rStyle w:val="SectionNumber"/>
+        </w:rPr>
+        <w:t xml:space="preserve">5.1.13.3</w:t>
+      </w:r>
+      <w:r>
+        <w:tab/>
+      </w:r>
+      <w:r>
+        <w:t xml:space="preserve">Für Bildungseinrichtungen</w:t>
+      </w:r>
+    </w:p>
+    <w:p>
+      <w:pPr>
+        <w:pStyle w:val="Compact"/>
+        <w:numPr>
+          <w:ilvl w:val="0"/>
+          <w:numId w:val="1025"/>
+        </w:numPr>
+      </w:pPr>
+      <w:r>
+        <w:t xml:space="preserve">Integration der Modellierungsprinzipien in Curricula</w:t>
+      </w:r>
+    </w:p>
+    <w:p>
+      <w:pPr>
+        <w:pStyle w:val="Compact"/>
+        <w:numPr>
+          <w:ilvl w:val="0"/>
+          <w:numId w:val="1025"/>
+        </w:numPr>
+      </w:pPr>
+      <w:r>
+        <w:t xml:space="preserve">Bereitstellung von Ressourcen für analoge Externalisierungsprozesse</w:t>
+      </w:r>
+    </w:p>
+    <w:p>
+      <w:pPr>
+        <w:pStyle w:val="Compact"/>
+        <w:numPr>
+          <w:ilvl w:val="0"/>
+          <w:numId w:val="1025"/>
+        </w:numPr>
+      </w:pPr>
+      <w:r>
+        <w:t xml:space="preserve">Schulung von Lehrkräften in pädagogisch sinnvoller KI-Integration</w:t>
+      </w:r>
+    </w:p>
+    <w:p>
+      <w:pPr>
+        <w:pStyle w:val="Compact"/>
+        <w:numPr>
+          <w:ilvl w:val="0"/>
+          <w:numId w:val="1025"/>
+        </w:numPr>
+      </w:pPr>
+      <w:r>
+        <w:t xml:space="preserve">Entwicklung von Bewertungskriterien für KI-gestützte Lernprozesse</w:t>
+      </w:r>
+    </w:p>
+    <w:bookmarkEnd w:id="106"/>
+    <w:bookmarkEnd w:id="107"/>
+    <w:bookmarkStart w:id="108" w:name="ausblick-und-potenziale"/>
+    <w:p>
+      <w:pPr>
+        <w:pStyle w:val="Heading3"/>
+      </w:pPr>
+      <w:r>
+        <w:rPr>
+          <w:rStyle w:val="SectionNumber"/>
+        </w:rPr>
+        <w:t xml:space="preserve">5.1.14</w:t>
+      </w:r>
+      <w:r>
+        <w:tab/>
+      </w:r>
+      <w:r>
+        <w:t xml:space="preserve">Ausblick und Potenziale</w:t>
+      </w:r>
+    </w:p>
+    <w:p>
+      <w:pPr>
+        <w:pStyle w:val="FirstParagraph"/>
+      </w:pPr>
+      <w:r>
+        <w:t xml:space="preserve">Hirsch schließt mit einem optimistischen Ausblick:</w:t>
+      </w:r>
+      <w:r>
+        <w:t xml:space="preserve"> </w:t>
+      </w:r>
+      <w:r>
+        <w:rPr>
+          <w:i/>
+          <w:iCs/>
+        </w:rPr>
+        <w:t xml:space="preserve">“Modellierung kann ich empfehlen als ein Ansatz.”</w:t>
+      </w:r>
+      <w:r>
+        <w:t xml:space="preserve"> </w:t>
+      </w:r>
+      <w:r>
+        <w:t xml:space="preserve">Dieser Ansatz bietet Potenziale für:</w:t>
+      </w:r>
+    </w:p>
+    <w:p>
+      <w:pPr>
+        <w:pStyle w:val="Compact"/>
+        <w:numPr>
+          <w:ilvl w:val="0"/>
+          <w:numId w:val="1026"/>
+        </w:numPr>
+      </w:pPr>
+      <w:r>
+        <w:t xml:space="preserve">Nachhaltigere Lernprozesse durch bewusste Wissensverknüpfung</w:t>
+      </w:r>
+    </w:p>
+    <w:p>
+      <w:pPr>
+        <w:pStyle w:val="Compact"/>
+        <w:numPr>
+          <w:ilvl w:val="0"/>
+          <w:numId w:val="1026"/>
+        </w:numPr>
+      </w:pPr>
+      <w:r>
+        <w:t xml:space="preserve">Entwicklung kritischer Medienkompetenz im Umgang mit KI</w:t>
+      </w:r>
+    </w:p>
+    <w:p>
+      <w:pPr>
+        <w:pStyle w:val="Compact"/>
+        <w:numPr>
+          <w:ilvl w:val="0"/>
+          <w:numId w:val="1026"/>
+        </w:numPr>
+      </w:pPr>
+      <w:r>
+        <w:t xml:space="preserve">Förderung selbstregulierter Lernprozesse</w:t>
+      </w:r>
+    </w:p>
+    <w:p>
+      <w:pPr>
+        <w:pStyle w:val="Compact"/>
+        <w:numPr>
+          <w:ilvl w:val="0"/>
+          <w:numId w:val="1026"/>
+        </w:numPr>
+      </w:pPr>
+      <w:r>
+        <w:t xml:space="preserve">Präventive Maßnahmen gegen oberflächliche KI-Nutzung</w:t>
+      </w:r>
+    </w:p>
+    <w:bookmarkEnd w:id="108"/>
+    <w:bookmarkStart w:id="109" w:name="Xa74c21971fc3831ea8fb713959b4f3e4709122f"/>
+    <w:p>
+      <w:pPr>
+        <w:pStyle w:val="Heading3"/>
+      </w:pPr>
+      <w:r>
+        <w:rPr>
+          <w:rStyle w:val="SectionNumber"/>
+        </w:rPr>
+        <w:t xml:space="preserve">5.1.15</w:t>
+      </w:r>
+      <w:r>
+        <w:tab/>
+      </w:r>
+      <w:r>
+        <w:t xml:space="preserve">Fazit: Ein bewährtes Konzept für neue Herausforderungen</w:t>
+      </w:r>
+    </w:p>
+    <w:p>
+      <w:pPr>
+        <w:pStyle w:val="FirstParagraph"/>
+      </w:pPr>
+      <w:r>
+        <w:t xml:space="preserve">Hirschs Vortrag zeigt eindrucksvoll, wie etablierte pädagogische Konzepte neue Relevanz im digitalen Zeitalter gewinnen können. Die Modellierung erweist sich als praktikables Instrument, um die Potenziale von KI-Technologien zu nutzen, ohne dabei die Gefahr oberflächlicher Nutzung zu übersehen.</w:t>
+      </w:r>
+    </w:p>
+    <w:p>
+      <w:pPr>
+        <w:pStyle w:val="BodyText"/>
+      </w:pPr>
+      <w:r>
+        <w:t xml:space="preserve">Der Ansatz ist besonders wertvoll, weil er:</w:t>
+      </w:r>
+    </w:p>
+    <w:p>
+      <w:pPr>
+        <w:pStyle w:val="Compact"/>
+        <w:numPr>
+          <w:ilvl w:val="0"/>
+          <w:numId w:val="1027"/>
+        </w:numPr>
+      </w:pPr>
+      <w:r>
+        <w:t xml:space="preserve">Auf bewährten pädagogischen Prinzipien aufbaut</w:t>
+      </w:r>
+    </w:p>
+    <w:p>
+      <w:pPr>
+        <w:pStyle w:val="Compact"/>
+        <w:numPr>
+          <w:ilvl w:val="0"/>
+          <w:numId w:val="1027"/>
+        </w:numPr>
+      </w:pPr>
+      <w:r>
+        <w:t xml:space="preserve">Konkrete Handlungsschritte bietet</w:t>
+      </w:r>
+    </w:p>
+    <w:p>
+      <w:pPr>
+        <w:pStyle w:val="Compact"/>
+        <w:numPr>
+          <w:ilvl w:val="0"/>
+          <w:numId w:val="1027"/>
+        </w:numPr>
+      </w:pPr>
+      <w:r>
+        <w:t xml:space="preserve">Sowohl für Lehrende als auch Lernende anwendbar ist</w:t>
+      </w:r>
+    </w:p>
+    <w:p>
+      <w:pPr>
+        <w:pStyle w:val="Compact"/>
+        <w:numPr>
+          <w:ilvl w:val="0"/>
+          <w:numId w:val="1027"/>
+        </w:numPr>
+      </w:pPr>
+      <w:r>
+        <w:t xml:space="preserve">Die Balance zwischen technologischer Innovation und pädagogischer Verantwortung wahrt</w:t>
+      </w:r>
+    </w:p>
+    <w:p>
+      <w:pPr>
+        <w:pStyle w:val="FirstParagraph"/>
+      </w:pPr>
+      <w:r>
+        <w:t xml:space="preserve">Die Kernbotschaft des Vortrags lässt sich zusammenfassen als Aufruf zu einem bewussten, reflektierten Umgang mit KI-Technologien, bei dem das menschliche Lernen und Verstehen im Mittelpunkt steht. Nur so kann verhindert werden, dass beeindruckende technologische Fortschritte zu einer Verarmung echter Bildungsprozesse führen.</w:t>
+      </w:r>
+    </w:p>
+    <w:bookmarkEnd w:id="109"/>
+    <w:bookmarkEnd w:id="110"/>
+    <w:bookmarkStart w:id="111" w:name="X709239fe826111a114bd0df9ff21d2662baa703"/>
     <w:p>
       <w:pPr>
         <w:pStyle w:val="Heading2"/>
@@ -3865,7 +5525,865 @@
         <w:tab/>
       </w:r>
       <w:r>
-        <w:t xml:space="preserve">Simon Dückert - State of GenAI - was in meiner Wissensarbeit wirklich, wirklich funktioniert</w:t>
+        <w:t xml:space="preserve">Thomas Jenewein: Von Wissenslücken zu Veränderungserfolg – Wie Change Management Wissen und Emotionen verbindet</w:t>
+      </w:r>
+    </w:p>
+    <w:p>
+      <w:pPr>
+        <w:pStyle w:val="BlockText"/>
+      </w:pPr>
+      <w:r>
+        <w:t xml:space="preserve">Change Management minimiert Risiken und Widerstände, fördert die Akzeptanz bei den Mitarbeitern und stellt sicher, dass Veränderungen nachhaltig und erfolgreich umgesetzt werden können. Wir schauen auf die wesentlichen Praktiken anhand des neuen lernOS Leitfadens.</w:t>
+      </w:r>
+    </w:p>
+    <w:bookmarkEnd w:id="111"/>
+    <w:bookmarkStart w:id="112" w:name="X0c2ab9c15418d848782d212b172b0fd4aee63b4"/>
+    <w:p>
+      <w:pPr>
+        <w:pStyle w:val="Heading2"/>
+      </w:pPr>
+      <w:r>
+        <w:rPr>
+          <w:rStyle w:val="SectionNumber"/>
+        </w:rPr>
+        <w:t xml:space="preserve">5.3</w:t>
+      </w:r>
+      <w:r>
+        <w:tab/>
+      </w:r>
+      <w:r>
+        <w:t xml:space="preserve">Oliver Fischer: Selbstorganisation zum Anfassen – Was Teams wirklich stark macht</w:t>
+      </w:r>
+    </w:p>
+    <w:p>
+      <w:pPr>
+        <w:pStyle w:val="BlockText"/>
+      </w:pPr>
+      <w:r>
+        <w:t xml:space="preserve">Was haben Kommunikation, Kontrolle und Kollegialität gemeinsam? Sie gehören zu den sechs Dimensionen, mit denen wir bei der LV 1871 die Selbstorganisation unserer Teams sichtbar machen. In diesem 5-Minuten-Impuls zeige ich, wie ein einfaches Modell echte Aha-Momente erzeugen kann – nicht nur im Team, sondern auch bei Führungskräften und im Change-Prozess. Wer wissen will, wie sich agile Reife nicht nur fühlen, sondern auch messen lässt, sollte am nächsten Tag unbedingt beim ausführlichen Vortrag vorbeischauen. Plus: Das Modell gibt’s für Neugierige auch zum Ausprobieren.</w:t>
+      </w:r>
+    </w:p>
+    <w:bookmarkEnd w:id="112"/>
+    <w:bookmarkStart w:id="113" w:name="X5209c80bc13ac6be87a860ec27fabd481c51892"/>
+    <w:p>
+      <w:pPr>
+        <w:pStyle w:val="Heading2"/>
+      </w:pPr>
+      <w:r>
+        <w:rPr>
+          <w:rStyle w:val="SectionNumber"/>
+        </w:rPr>
+        <w:t xml:space="preserve">5.4</w:t>
+      </w:r>
+      <w:r>
+        <w:tab/>
+      </w:r>
+      <w:r>
+        <w:t xml:space="preserve">Victoria Köstner: Mind the Knowledge Gap – are your lessons really learned?</w:t>
+      </w:r>
+    </w:p>
+    <w:p>
+      <w:pPr>
+        <w:pStyle w:val="BlockText"/>
+      </w:pPr>
+      <w:r>
+        <w:t xml:space="preserve">Viele Projekte dokumentieren Erkenntnisse – aber lernen sie auch daraus? In diesem Lightning Talk zeige ich, warum Lessons Learned oft ins Leere laufen und wie kollektives Lernen mit dem Projekt-Trialog gelingt.</w:t>
+      </w:r>
+    </w:p>
+    <w:bookmarkEnd w:id="113"/>
+    <w:bookmarkStart w:id="114" w:name="Xb4fe155126efbed9b60bca175ea07caa2b33fe2"/>
+    <w:p>
+      <w:pPr>
+        <w:pStyle w:val="Heading2"/>
+      </w:pPr>
+      <w:r>
+        <w:rPr>
+          <w:rStyle w:val="SectionNumber"/>
+        </w:rPr>
+        <w:t xml:space="preserve">5.5</w:t>
+      </w:r>
+      <w:r>
+        <w:tab/>
+      </w:r>
+      <w:r>
+        <w:t xml:space="preserve">Daniel Prial: KI: Überbrücken wir die Kommunikations-Gaps oder klingen wir alle wie Roboter?</w:t>
+      </w:r>
+    </w:p>
+    <w:p>
+      <w:pPr>
+        <w:pStyle w:val="BlockText"/>
+      </w:pPr>
+      <w:r>
+        <w:t xml:space="preserve">Bringt uns KI als Menschen näher zusammen oder treibt sie uns weiter auseinander? Einer der größten Anwendungsfälle für KI-basierte LLM ist das Übersetzen und Verbessern des Schreibens. Dies wirft eine tiefgreifende Frage über die Auswirkungen von KI auf die menschliche Kommunikation auf.</w:t>
+      </w:r>
+      <w:r>
+        <w:t xml:space="preserve"> </w:t>
+      </w:r>
+      <w:r>
+        <w:t xml:space="preserve">Verbessert KI das Verständnis und überbrückt die Kommunikations-Gaps zwischen Kolleg*Innen, die über Sprachgrenzen hinweg sprechen, oder nimmt sie die Authentizität unserer Fehler und Missverständnisse weg? Verbinden wir uns mehr auf der Welt, oder klingen wir alle wie Klone von ChatGPT? So erstaunlich diese Technologie auch ist, die Frage bleibt bestehen.</w:t>
+      </w:r>
+    </w:p>
+    <w:bookmarkEnd w:id="114"/>
+    <w:bookmarkStart w:id="115" w:name="Xe6d8fd2ec7182c0d8128f9562f8d69264782877"/>
+    <w:p>
+      <w:pPr>
+        <w:pStyle w:val="Heading2"/>
+      </w:pPr>
+      <w:r>
+        <w:rPr>
+          <w:rStyle w:val="SectionNumber"/>
+        </w:rPr>
+        <w:t xml:space="preserve">5.6</w:t>
+      </w:r>
+      <w:r>
+        <w:tab/>
+      </w:r>
+      <w:r>
+        <w:t xml:space="preserve">Jan Bretschneider: Wissenslücken schließen durchs Lösen von Problemen</w:t>
+      </w:r>
+    </w:p>
+    <w:p>
+      <w:pPr>
+        <w:pStyle w:val="BlockText"/>
+      </w:pPr>
+      <w:r>
+        <w:t xml:space="preserve">Ausgehend von Gerd Wohlands Definition eines Problem, will ich zeigen, dass Probleme auch Wissenslücken sind. Methodisches Vorgehen kann uns helfen, diese Lücken zu schließen.</w:t>
+      </w:r>
+    </w:p>
+    <w:bookmarkEnd w:id="115"/>
+    <w:bookmarkStart w:id="116" w:name="X02f2565125aad3e749f24a709f8e0d7aac21125"/>
+    <w:p>
+      <w:pPr>
+        <w:pStyle w:val="Heading2"/>
+      </w:pPr>
+      <w:r>
+        <w:rPr>
+          <w:rStyle w:val="SectionNumber"/>
+        </w:rPr>
+        <w:t xml:space="preserve">5.7</w:t>
+      </w:r>
+      <w:r>
+        <w:tab/>
+      </w:r>
+      <w:r>
+        <w:t xml:space="preserve">Felix Harling: Was Organisationen von Pilzen lernen können.</w:t>
+      </w:r>
+    </w:p>
+    <w:p>
+      <w:pPr>
+        <w:pStyle w:val="BlockText"/>
+      </w:pPr>
+      <w:r>
+        <w:t xml:space="preserve">Wer Peer Learning Enthusiast:in in einer Organisation ist, fühlst sich sicher manchmal als Untergrund-Agent:in. Was können wir von den Untergrund-Stars - den Pilzen - lernen? Inspiriert von</w:t>
+      </w:r>
+      <w:r>
+        <w:t xml:space="preserve"> </w:t>
+      </w:r>
+      <w:r>
+        <w:t xml:space="preserve">“Verwobenes Leben”</w:t>
+      </w:r>
+      <w:r>
+        <w:t xml:space="preserve"> </w:t>
+      </w:r>
+      <w:r>
+        <w:t xml:space="preserve">(Merlin Sheldrake) ist dieser Lightning Talk ein Plädoyer für Wissensökologie. Mit einem Augenzwinkern - und drei Fragen für alle, die tiefer graben wollen. Dieser Talk ist ein Ergebnis aus meiner Lernreise mit dem Zettelkasten Leitfaden.</w:t>
+      </w:r>
+    </w:p>
+    <w:bookmarkEnd w:id="116"/>
+    <w:bookmarkStart w:id="117" w:name="X2cd9b69c0eaf1b10a6eea9fb74d675317ccb801"/>
+    <w:p>
+      <w:pPr>
+        <w:pStyle w:val="Heading2"/>
+      </w:pPr>
+      <w:r>
+        <w:rPr>
+          <w:rStyle w:val="SectionNumber"/>
+        </w:rPr>
+        <w:t xml:space="preserve">5.8</w:t>
+      </w:r>
+      <w:r>
+        <w:tab/>
+      </w:r>
+      <w:r>
+        <w:t xml:space="preserve">Harald Schirmer: The Knowledge Gap in Management</w:t>
+      </w:r>
+    </w:p>
+    <w:p>
+      <w:pPr>
+        <w:pStyle w:val="BlockText"/>
+      </w:pPr>
+      <w:r>
+        <w:t xml:space="preserve">Der Pitch zur Session - je weiter oben in der Karriere, je älter, um so weniger Zeit und Lernlust im Management … wir werfen einen Blick auf eine “Referenzgruppe” - das globale GUIDE Netzwerk und vergleichen.</w:t>
+      </w:r>
+    </w:p>
+    <w:bookmarkEnd w:id="117"/>
+    <w:bookmarkStart w:id="118" w:name="X3231e0ce3657ed83c906f532e5d58e047eb1b51"/>
+    <w:p>
+      <w:pPr>
+        <w:pStyle w:val="Heading2"/>
+      </w:pPr>
+      <w:r>
+        <w:rPr>
+          <w:rStyle w:val="SectionNumber"/>
+        </w:rPr>
+        <w:t xml:space="preserve">5.9</w:t>
+      </w:r>
+      <w:r>
+        <w:tab/>
+      </w:r>
+      <w:r>
+        <w:t xml:space="preserve">Dajana Prellwitz: Wissenslücken füllt man nicht mit Tools – Wissensmanagement neu gedacht bei NETZSCH</w:t>
+      </w:r>
+    </w:p>
+    <w:p>
+      <w:pPr>
+        <w:pStyle w:val="BlockText"/>
+      </w:pPr>
+      <w:r>
+        <w:t xml:space="preserve">Wie gelingt es, Wissenslücken in einem internationalen Industrieunternehmen systematisch zu schließen – und dabei nicht nur Tools, sondern vor allem Kultur zu verändern? In diesem Lightning Talk gibt Dajana Prellwitz Einblicke in das Strategieprojekt „Knowledge Culture“ der NETZSCH-Gruppe – mit Blick auf die Roadmap, erste Umsetzungsschritte und die Herausforderungen auf dem Weg zu einer gelebten Wissenskultur.</w:t>
+      </w:r>
+    </w:p>
+    <w:bookmarkEnd w:id="118"/>
+    <w:bookmarkStart w:id="119" w:name="X4896f5e64107c6ae394ad4daefb6b1fe7cba213"/>
+    <w:p>
+      <w:pPr>
+        <w:pStyle w:val="Heading2"/>
+      </w:pPr>
+      <w:r>
+        <w:rPr>
+          <w:rStyle w:val="SectionNumber"/>
+        </w:rPr>
+        <w:t xml:space="preserve">5.10</w:t>
+      </w:r>
+      <w:r>
+        <w:tab/>
+      </w:r>
+      <w:r>
+        <w:t xml:space="preserve">Armin Zoike: Mind the AI Gap: Warum dokmentiertes Wissen das wichtigste Asset im KI-Zeitalter ist und wie man es einfach aufbaut</w:t>
+      </w:r>
+    </w:p>
+    <w:p>
+      <w:pPr>
+        <w:pStyle w:val="BlockText"/>
+      </w:pPr>
+      <w:r>
+        <w:t xml:space="preserve">Das bestehenden Ansätze zum Wissensmanagement es nur begrenzt schaffen Wissen aus den Köpfen von Mitarbeitern zu digitalisieren, führt nicht nur zu direkten Produktivitätsverlusten durch Wissensverlust, Wissenssilos und verlorener Zeit bei der Suche und beim Teilen von Informationen, sondern bedroht fundamental die Wettbewerbsfähigkeit von Unternehmen im KI-Zeitalter. Ich gehe kurz darauf ein warum Unternehmen nur in dem Maße von KI profitieren können, in dem sie dieser ihr Wissen digital dokumentiert zur Verfügung stellen können und zeige dann auf wie das am effektivsten gelingt.</w:t>
+      </w:r>
+    </w:p>
+    <w:bookmarkEnd w:id="119"/>
+    <w:bookmarkEnd w:id="120"/>
+    <w:bookmarkStart w:id="137" w:name="sessions-workshops"/>
+    <w:p>
+      <w:pPr>
+        <w:pStyle w:val="Heading1"/>
+      </w:pPr>
+      <w:r>
+        <w:rPr>
+          <w:rStyle w:val="SectionNumber"/>
+        </w:rPr>
+        <w:t xml:space="preserve">6</w:t>
+      </w:r>
+      <w:r>
+        <w:tab/>
+      </w:r>
+      <w:r>
+        <w:t xml:space="preserve">Sessions &amp; Workshops</w:t>
+      </w:r>
+    </w:p>
+    <w:bookmarkStart w:id="121" w:name="X16c9c5fcc86544e8223427c0b83703301878334"/>
+    <w:p>
+      <w:pPr>
+        <w:pStyle w:val="Heading2"/>
+      </w:pPr>
+      <w:r>
+        <w:rPr>
+          <w:rStyle w:val="SectionNumber"/>
+        </w:rPr>
+        <w:t xml:space="preserve">6.1</w:t>
+      </w:r>
+      <w:r>
+        <w:tab/>
+      </w:r>
+      <w:r>
+        <w:t xml:space="preserve">Narcel Kirchner, Thomas Schmidt: Never Prompt Alone! Erfahrungsbericht zum globalen Einsatz des lernOS KI-Leitfadens</w:t>
+      </w:r>
+    </w:p>
+    <w:p>
+      <w:pPr>
+        <w:pStyle w:val="BlockText"/>
+      </w:pPr>
+      <w:r>
+        <w:t xml:space="preserve">Nachdem wir im vergangenen Jahr den lernOS KI-Leitfaden neben dem offenen KI-MOOC auch bei Continental intern mit etwa 200 KollegInnen pilotieren konnten, durften wir diesen von Januar bis Mai 2025 in enger Zusammenarbeit von IT, Communications und Learning allen anbieten. Das (e)skalierte gleich mal richtig und so konnten wir die Lernreise nun mit über 3.000 Interessierten durchführen. Was dabei alles zu beachten war, wie der Leitfaden ankam, was für eine besondere Prompting Challenge wir zum Abschluss mit allen durchgeführt haben und welche Lessons Learned wir daraus ziehen konnten, wollen wir Euch hier einmal vorstellen. Gerne möchten wir uns auch mit Euch über vergleichbare KI-Upskilling Maßnahmen und aktuelle Wissenslücken im Leitfaden austauschen.</w:t>
+      </w:r>
+    </w:p>
+    <w:bookmarkEnd w:id="121"/>
+    <w:bookmarkStart w:id="122" w:name="promptathon"/>
+    <w:p>
+      <w:pPr>
+        <w:pStyle w:val="Heading2"/>
+      </w:pPr>
+      <w:r>
+        <w:rPr>
+          <w:rStyle w:val="SectionNumber"/>
+        </w:rPr>
+        <w:t xml:space="preserve">6.2</w:t>
+      </w:r>
+      <w:r>
+        <w:tab/>
+      </w:r>
+      <w:r>
+        <w:t xml:space="preserve">Promptathon</w:t>
+      </w:r>
+    </w:p>
+    <w:p>
+      <w:pPr>
+        <w:pStyle w:val="BlockText"/>
+      </w:pPr>
+      <w:r>
+        <w:t xml:space="preserve">Entwicklung und Optimierung von KI-Prompts für Herausforderungen und Use Cases in Weiterbildung und Change Management im SAP-Bereich.</w:t>
+      </w:r>
+    </w:p>
+    <w:bookmarkEnd w:id="122"/>
+    <w:bookmarkStart w:id="123" w:name="promptathon-1"/>
+    <w:p>
+      <w:pPr>
+        <w:pStyle w:val="Heading2"/>
+      </w:pPr>
+      <w:r>
+        <w:rPr>
+          <w:rStyle w:val="SectionNumber"/>
+        </w:rPr>
+        <w:t xml:space="preserve">6.3</w:t>
+      </w:r>
+      <w:r>
+        <w:tab/>
+      </w:r>
+      <w:r>
+        <w:t xml:space="preserve">Promptathon</w:t>
+      </w:r>
+    </w:p>
+    <w:p>
+      <w:pPr>
+        <w:pStyle w:val="BlockText"/>
+      </w:pPr>
+      <w:r>
+        <w:t xml:space="preserve">Entwicklung und Optimierung von KI-Prompts für Herausforderungen und Use Cases in Weiterbildung und Change Management im SAP-Bereich.</w:t>
+      </w:r>
+    </w:p>
+    <w:bookmarkEnd w:id="123"/>
+    <w:bookmarkStart w:id="124" w:name="promptathon-2"/>
+    <w:p>
+      <w:pPr>
+        <w:pStyle w:val="Heading2"/>
+      </w:pPr>
+      <w:r>
+        <w:rPr>
+          <w:rStyle w:val="SectionNumber"/>
+        </w:rPr>
+        <w:t xml:space="preserve">6.4</w:t>
+      </w:r>
+      <w:r>
+        <w:tab/>
+      </w:r>
+      <w:r>
+        <w:t xml:space="preserve">Promptathon</w:t>
+      </w:r>
+    </w:p>
+    <w:p>
+      <w:pPr>
+        <w:pStyle w:val="BlockText"/>
+      </w:pPr>
+      <w:r>
+        <w:t xml:space="preserve">Entwicklung und Optimierung von KI-Prompts für Herausforderungen und Use Cases in Weiterbildung und Change Management im SAP-Bereich.</w:t>
+      </w:r>
+    </w:p>
+    <w:bookmarkEnd w:id="124"/>
+    <w:bookmarkStart w:id="125" w:name="promptathon-3"/>
+    <w:p>
+      <w:pPr>
+        <w:pStyle w:val="Heading2"/>
+      </w:pPr>
+      <w:r>
+        <w:rPr>
+          <w:rStyle w:val="SectionNumber"/>
+        </w:rPr>
+        <w:t xml:space="preserve">6.5</w:t>
+      </w:r>
+      <w:r>
+        <w:tab/>
+      </w:r>
+      <w:r>
+        <w:t xml:space="preserve">Promptathon</w:t>
+      </w:r>
+    </w:p>
+    <w:p>
+      <w:pPr>
+        <w:pStyle w:val="BlockText"/>
+      </w:pPr>
+      <w:r>
+        <w:t xml:space="preserve">Entwicklung und Optimierung von KI-Prompts für Herausforderungen und Use Cases in Weiterbildung und Change Management im SAP-Bereich.</w:t>
+      </w:r>
+    </w:p>
+    <w:bookmarkEnd w:id="125"/>
+    <w:bookmarkStart w:id="126" w:name="promptathon-4"/>
+    <w:p>
+      <w:pPr>
+        <w:pStyle w:val="Heading2"/>
+      </w:pPr>
+      <w:r>
+        <w:rPr>
+          <w:rStyle w:val="SectionNumber"/>
+        </w:rPr>
+        <w:t xml:space="preserve">6.6</w:t>
+      </w:r>
+      <w:r>
+        <w:tab/>
+      </w:r>
+      <w:r>
+        <w:t xml:space="preserve">Promptathon</w:t>
+      </w:r>
+    </w:p>
+    <w:p>
+      <w:pPr>
+        <w:pStyle w:val="BlockText"/>
+      </w:pPr>
+      <w:r>
+        <w:t xml:space="preserve">Entwicklung und Optimierung von KI-Prompts für Herausforderungen und Use Cases in Weiterbildung und Change Management im SAP-Bereich.</w:t>
+      </w:r>
+    </w:p>
+    <w:bookmarkEnd w:id="126"/>
+    <w:bookmarkStart w:id="127" w:name="promptathon-5"/>
+    <w:p>
+      <w:pPr>
+        <w:pStyle w:val="Heading2"/>
+      </w:pPr>
+      <w:r>
+        <w:rPr>
+          <w:rStyle w:val="SectionNumber"/>
+        </w:rPr>
+        <w:t xml:space="preserve">6.7</w:t>
+      </w:r>
+      <w:r>
+        <w:tab/>
+      </w:r>
+      <w:r>
+        <w:t xml:space="preserve">Promptathon</w:t>
+      </w:r>
+    </w:p>
+    <w:p>
+      <w:pPr>
+        <w:pStyle w:val="BlockText"/>
+      </w:pPr>
+      <w:r>
+        <w:t xml:space="preserve">Entwicklung und Optimierung von KI-Prompts für Herausforderungen und Use Cases in Weiterbildung und Change Management im SAP-Bereich.</w:t>
+      </w:r>
+    </w:p>
+    <w:bookmarkEnd w:id="127"/>
+    <w:bookmarkStart w:id="128" w:name="promptathon-6"/>
+    <w:p>
+      <w:pPr>
+        <w:pStyle w:val="Heading2"/>
+      </w:pPr>
+      <w:r>
+        <w:rPr>
+          <w:rStyle w:val="SectionNumber"/>
+        </w:rPr>
+        <w:t xml:space="preserve">6.8</w:t>
+      </w:r>
+      <w:r>
+        <w:tab/>
+      </w:r>
+      <w:r>
+        <w:t xml:space="preserve">Promptathon</w:t>
+      </w:r>
+    </w:p>
+    <w:p>
+      <w:pPr>
+        <w:pStyle w:val="BlockText"/>
+      </w:pPr>
+      <w:r>
+        <w:t xml:space="preserve">Entwicklung und Optimierung von KI-Prompts für Herausforderungen und Use Cases in Weiterbildung und Change Management im SAP-Bereich.</w:t>
+      </w:r>
+    </w:p>
+    <w:bookmarkEnd w:id="128"/>
+    <w:bookmarkStart w:id="129" w:name="X8ec91058fcfb68fd75cc301878bf81ba3df7d61"/>
+    <w:p>
+      <w:pPr>
+        <w:pStyle w:val="Heading2"/>
+      </w:pPr>
+      <w:r>
+        <w:rPr>
+          <w:rStyle w:val="SectionNumber"/>
+        </w:rPr>
+        <w:t xml:space="preserve">6.9</w:t>
+      </w:r>
+      <w:r>
+        <w:tab/>
+      </w:r>
+      <w:r>
+        <w:t xml:space="preserve">Magnus Rode, Daniel Prial: The Human &amp; Artificial Intelligence Gap – Impact der KI auf die (digitale) Zusammenarbeit</w:t>
+      </w:r>
+    </w:p>
+    <w:p>
+      <w:pPr>
+        <w:pStyle w:val="BlockText"/>
+      </w:pPr>
+      <w:r>
+        <w:t xml:space="preserve">In dieser Session diskutieren wir, ob Künstliche Intelligenz (KI) uns dabei hilft, besser (digital) zusammenzuarbeiten, oder ob sie uns menschlich weiter auseinanderbringt. Ein zentrales Thema ist die Eigenverantwortung: Wie gehen wir damit um?</w:t>
+      </w:r>
+    </w:p>
+    <w:bookmarkEnd w:id="129"/>
+    <w:bookmarkStart w:id="130" w:name="Xbdbe12ded724b43ff7f54b5540c386bb15e77bd"/>
+    <w:p>
+      <w:pPr>
+        <w:pStyle w:val="Heading2"/>
+      </w:pPr>
+      <w:r>
+        <w:rPr>
+          <w:rStyle w:val="SectionNumber"/>
+        </w:rPr>
+        <w:t xml:space="preserve">6.10</w:t>
+      </w:r>
+      <w:r>
+        <w:tab/>
+      </w:r>
+      <w:r>
+        <w:t xml:space="preserve">Susann Schulz: Mind the Diversity Gap: Wie KI unsere blinden Flecken re(pro)duziert</w:t>
+      </w:r>
+    </w:p>
+    <w:p>
+      <w:pPr>
+        <w:pStyle w:val="BlockText"/>
+      </w:pPr>
+      <w:r>
+        <w:t xml:space="preserve">Künstliche Intelligenz reproduziert unseren Bias nicht nur – sie verstärkt ihn sogar. Gleichzeitig kann sie helfen, diese blinden Flecken sichtbar zu machen. In dieser interaktiven Session analysieren wir KI-generierte Texte und Bilder, reflektieren über fehlende Perspektiven und erproben, wie wir durch bewusste Beschreibungen und gezielte Perspektivwechsel vielfältigere, inklusivere Darstellungen anstoßen können. Gemeinsam nähern wir uns dem Diversity Gap – und werfen einen bewussten Blick auf das, was oft übersehen wird.</w:t>
+      </w:r>
+    </w:p>
+    <w:bookmarkEnd w:id="130"/>
+    <w:bookmarkStart w:id="131" w:name="Xdfaedb5f64061482b5935ce4c69dad916362715"/>
+    <w:p>
+      <w:pPr>
+        <w:pStyle w:val="Heading2"/>
+      </w:pPr>
+      <w:r>
+        <w:rPr>
+          <w:rStyle w:val="SectionNumber"/>
+        </w:rPr>
+        <w:t xml:space="preserve">6.11</w:t>
+      </w:r>
+      <w:r>
+        <w:tab/>
+      </w:r>
+      <w:r>
+        <w:t xml:space="preserve">Björn Schotte: Der große Technologie-Struktur-Gap: Warum KI nicht an Technologie, sondern an Strukturen scheitert</w:t>
+      </w:r>
+    </w:p>
+    <w:p>
+      <w:pPr>
+        <w:pStyle w:val="BlockText"/>
+      </w:pPr>
+      <w:r>
+        <w:t xml:space="preserve">KI verändert radikal, wie Produkte entstehen: Hypothesen werden aus Daten generiert, funktionierender Programmcode entsteht automatisch on the fly, Prototypen werden live validiert, und Entscheidungen durch KI vorbereitet und ausgelöst – ohne, dass Teams klassisch „arbeiten“ müssen. Wir erleben den Aufstieg hyperautomatisierter Produktarbeit, ermöglicht durch Agentic Meshes (dynamisch koordinierte Netzwerke spezialisierter KI-Agenten), adaptive Systeme und kontinuierlich ablaufende Feedback- und Release-Schleifen. Doch während die Technologie längst bereit ist, bleibt eine Sache zurück: die Organisation selbst. In traditionellen Strukturen stoßen AI-first Ansätze schnell an Grenzen – sei es durch Rollenbilder, Freigabeprozesse oder das vorherrschende, durch KI sehr schnell veraltende Verständnis von Produktarbeit. Die eigentliche Limitierung ist nicht mehr technologisch – sie ist strukturell: Die Organisation und ihre Architektur sind nicht dafür gebaut, mit KI Schritt zu halten. Und wer das nicht erkennt, wird nicht nur ausgebremst – sondern verliert den Anschluss. Relevanz, Innovationskraft und Entscheidungsfähigkeit stehen auf dem Spiel. KI verändert das Spielfeld – und Organisationen, die sich nicht mitverändern, werden ersetzt. In dieser Session wird zeigt, warum es nicht reicht, KI-Tools einzuführen oder Prozesse zu modernisieren. Nur wer auch die Organisation neu denkt – ihre Struktur, Schnittstellen, Entscheidungswege – wird das Potenzial von KI wirklich freisetzen. Mit Beispielen aus der Praxis wird deutlich, wie dieser Wandel gelingt, bevor das eigene Setup zum Bremsklotz wird – oder einen überrollt.</w:t>
+      </w:r>
+    </w:p>
+    <w:bookmarkEnd w:id="131"/>
+    <w:bookmarkStart w:id="132" w:name="X3bcb12cd9d37052c98ccecbb2371ec165d39df3"/>
+    <w:p>
+      <w:pPr>
+        <w:pStyle w:val="Heading2"/>
+      </w:pPr>
+      <w:r>
+        <w:rPr>
+          <w:rStyle w:val="SectionNumber"/>
+        </w:rPr>
+        <w:t xml:space="preserve">6.12</w:t>
+      </w:r>
+      <w:r>
+        <w:tab/>
+      </w:r>
+      <w:r>
+        <w:t xml:space="preserve">Simone Engelhard, Simon Qualmann: Der Working-Learning Gap – Zwischen Alltagsstress und Lernanspruch</w:t>
+      </w:r>
+    </w:p>
+    <w:p>
+      <w:pPr>
+        <w:pStyle w:val="BlockText"/>
+      </w:pPr>
+      <w:r>
+        <w:t xml:space="preserve">Wir glauben: Wer sich im Job weiterentwickeln soll, braucht mehr als gute Inhalte – nämlich Zeit, Struktur und Motivation. In dieser Session nehmen wir den Working-Learning Gap unter die Lupe: die Lücke zwischen dem Wunsch nach Weiterbildung und den realen Möglichkeiten im Arbeitsalltag. Wie viel Zeit fürs Lernen ist realistisch – und wie viel wird erwartet? Welche Formate helfen wirklich weiter, ohne zusätzlich zu belasten? Und was motiviert Menschen überhaupt, sich mit Freude weiterzubilden? Gemeinsam wollen wir Lösungen finden, wie Lernen im Alltag gelingt – ohne Druck, sondern mit klugen Formaten, passenden Medien und einer realistischen Dosierung.</w:t>
+      </w:r>
+    </w:p>
+    <w:bookmarkEnd w:id="132"/>
+    <w:bookmarkStart w:id="133" w:name="X5d8d420196821b494cad86df92ab73a1e1f27ec"/>
+    <w:p>
+      <w:pPr>
+        <w:pStyle w:val="Heading2"/>
+      </w:pPr>
+      <w:r>
+        <w:rPr>
+          <w:rStyle w:val="SectionNumber"/>
+        </w:rPr>
+        <w:t xml:space="preserve">6.13</w:t>
+      </w:r>
+      <w:r>
+        <w:tab/>
+      </w:r>
+      <w:r>
+        <w:t xml:space="preserve">Oliver Fischer: Selbstorganisation sichtbar machen – Praxiserfahrungen mit dem 6K-Modell der LV 1871</w:t>
+      </w:r>
+    </w:p>
+    <w:p>
+      <w:pPr>
+        <w:pStyle w:val="BlockText"/>
+      </w:pPr>
+      <w:r>
+        <w:t xml:space="preserve">Wie selbstorganisiert arbeiten unsere Teams wirklich – und wie können wir das zuverlässig messen? Bei der LV 1871 setzen wir seit drei Jahren das eigens entwickelte 6K-Modell ein, um den Reifegrad agiler Teams systematisch zu erfassen und weiterzuentwickeln. Anhand von sechs Dimensionen (Kompetenzen, Kollegialität, Kommunikation, Kontrolle, Kooperation, Koordination) erfolgt eine regelmäßige Selbst- und Fremdeinschätzung, die eine wertvolle Grundlage für Teamdialoge, Reflexion und gezielte Entwicklung bietet. Der Vortrag zeigt, wie das Modell im Alltag eingesetzt wird, welche Erkenntnisse daraus gewonnen werden und welche Impulse es für die Teamentwicklung liefert. Interessierte Teilnehmende sind eingeladen, das Modell im eigenen Kontext zu verproben – wir stellen dafür Materialien und Begleitung zur Verfügung.</w:t>
+      </w:r>
+    </w:p>
+    <w:bookmarkEnd w:id="133"/>
+    <w:bookmarkStart w:id="134" w:name="Xd7f3d4f5d0641822762f83ec73c2764f7151d31"/>
+    <w:p>
+      <w:pPr>
+        <w:pStyle w:val="Heading2"/>
+      </w:pPr>
+      <w:r>
+        <w:rPr>
+          <w:rStyle w:val="SectionNumber"/>
+        </w:rPr>
+        <w:t xml:space="preserve">6.14</w:t>
+      </w:r>
+      <w:r>
+        <w:tab/>
+      </w:r>
+      <w:r>
+        <w:t xml:space="preserve">Martin Harnisch: Enterprise Wikis: Warum alle alles lesen und bearbeiten können sollten</w:t>
+      </w:r>
+    </w:p>
+    <w:p>
+      <w:pPr>
+        <w:pStyle w:val="BlockText"/>
+      </w:pPr>
+      <w:r>
+        <w:t xml:space="preserve">In vielen Organisationen sind Wikis stark eingeschränkt – und bleiben damit unter ihren Möglichkeiten. In dieser Session zeige ich, warum ein offenes Wiki, in dem alle alles lesen und bearbeiten können, die Zusammenarbeit und den Wissenstransfer massiv verbessern kann. Wir sprechen über Vorteile, typische Bedenken und sinnvolle Grenzen – und darüber, wie ein Wiki zur lernenden Organisation beiträgt.</w:t>
+      </w:r>
+    </w:p>
+    <w:bookmarkEnd w:id="134"/>
+    <w:bookmarkStart w:id="135" w:name="Xdfc321f73806136fcd6b1008699dee10e644438"/>
+    <w:p>
+      <w:pPr>
+        <w:pStyle w:val="Heading2"/>
+      </w:pPr>
+      <w:r>
+        <w:rPr>
+          <w:rStyle w:val="SectionNumber"/>
+        </w:rPr>
+        <w:t xml:space="preserve">6.15</w:t>
+      </w:r>
+      <w:r>
+        <w:tab/>
+      </w:r>
+      <w:r>
+        <w:t xml:space="preserve">Andreas Trebing, Felix Harling: The Second Brain Gap - Sammelst du noch oder denkst du schon?</w:t>
+      </w:r>
+    </w:p>
+    <w:p>
+      <w:pPr>
+        <w:pStyle w:val="BlockText"/>
+      </w:pPr>
+      <w:r>
+        <w:t xml:space="preserve">Ein Diskurs über den Nutzen des Zettelkastens, um mehr aus deinem angesammelten Wissen zu machen.</w:t>
+      </w:r>
+    </w:p>
+    <w:bookmarkEnd w:id="135"/>
+    <w:bookmarkStart w:id="136" w:name="promptathon-7"/>
+    <w:p>
+      <w:pPr>
+        <w:pStyle w:val="Heading2"/>
+      </w:pPr>
+      <w:r>
+        <w:rPr>
+          <w:rStyle w:val="SectionNumber"/>
+        </w:rPr>
+        <w:t xml:space="preserve">6.16</w:t>
+      </w:r>
+      <w:r>
+        <w:tab/>
+      </w:r>
+      <w:r>
+        <w:t xml:space="preserve">Promptathon</w:t>
+      </w:r>
+    </w:p>
+    <w:p>
+      <w:pPr>
+        <w:pStyle w:val="BlockText"/>
+      </w:pPr>
+      <w:r>
+        <w:t xml:space="preserve">Entwicklung und Optimierung von KI-Prompts für Herausforderungen und Use Cases in Weiterbildung und Change Management im SAP-Bereich.</w:t>
+      </w:r>
+    </w:p>
+    <w:bookmarkEnd w:id="136"/>
+    <w:bookmarkEnd w:id="137"/>
+    <w:bookmarkStart w:id="142" w:name="podcasts"/>
+    <w:p>
+      <w:pPr>
+        <w:pStyle w:val="Heading1"/>
+      </w:pPr>
+      <w:r>
+        <w:rPr>
+          <w:rStyle w:val="SectionNumber"/>
+        </w:rPr>
+        <w:t xml:space="preserve">7</w:t>
+      </w:r>
+      <w:r>
+        <w:tab/>
+      </w:r>
+      <w:r>
+        <w:t xml:space="preserve">Podcasts</w:t>
+      </w:r>
+    </w:p>
+    <w:bookmarkStart w:id="138" w:name="X6542c0c195d8955c41dd87b48fe5afeca9c88ff"/>
+    <w:p>
+      <w:pPr>
+        <w:pStyle w:val="Heading2"/>
+      </w:pPr>
+      <w:r>
+        <w:rPr>
+          <w:rStyle w:val="SectionNumber"/>
+        </w:rPr>
+        <w:t xml:space="preserve">7.1</w:t>
+      </w:r>
+      <w:r>
+        <w:tab/>
+      </w:r>
+      <w:r>
+        <w:t xml:space="preserve">Silvia Roderus: Expert Debriefing unplugged: Wissen strukturiert bewahren und weitergeben</w:t>
+      </w:r>
+    </w:p>
+    <w:p>
+      <w:pPr>
+        <w:pStyle w:val="BlockText"/>
+      </w:pPr>
+      <w:r>
+        <w:t xml:space="preserve">Wenn Mitarbeitende die Organisation verlassen, droht wertvolles Wissen verloren zu gehen. Der Expert Debriefing Prozess bietet hier einen strukturierten und moderierten Weg, dieses Wissen systematisch zu sichern und weiterzugeben - unterstützt durch geeignete Tools und GenAI (Generative Künstliche Intelligenz). In diesem interaktiven Podcast beantworte ich deine Fragen zur praktischen Umsetzung des Prozesses. Lass uns über Erfahrungen, Herausforderungen und Lösungsansätze sprechen.</w:t>
+      </w:r>
+    </w:p>
+    <w:bookmarkEnd w:id="138"/>
+    <w:bookmarkStart w:id="139" w:name="Xba55853ea3b022b36814260df9fb5cf1e370cb1"/>
+    <w:p>
+      <w:pPr>
+        <w:pStyle w:val="Heading2"/>
+      </w:pPr>
+      <w:r>
+        <w:rPr>
+          <w:rStyle w:val="SectionNumber"/>
+        </w:rPr>
+        <w:t xml:space="preserve">7.2</w:t>
+      </w:r>
+      <w:r>
+        <w:tab/>
+      </w:r>
+      <w:r>
+        <w:t xml:space="preserve">Gabriele Schobess, Katharina Nolden, Silvia Roderus: lernOS für gesellschaftliches Engagement und Beteiligung</w:t>
+      </w:r>
+    </w:p>
+    <w:p>
+      <w:pPr>
+        <w:pStyle w:val="BlockText"/>
+      </w:pPr>
+      <w:r>
+        <w:t xml:space="preserve">lernOS für gesellschaftliches Engagement und Beteiligung unterstützt Menschen dabei, ihre eigenen Stärken zu entdecken und sich aktiv in die Gestaltung unserer Gesellschaft einzubringen. In einer Zeit großer gesellschaftlicher Herausforderungen wollen wir Mut machen, Verantwortung zu übernehmen und Demokratie sowie Vielfalt mitzugestalten. lernOS bietet Impulse, Reflexionsfragen und praxisnahe Werkzeuge, um aus eigener Motivation heraus aktiv zu werden. Dabei geht es nicht nur um große Projekte – auch kleine Schritte bewirken Veränderung. Gemeinsam schaffen wir Räume für Beteiligung, in denen Hoffnung und Zusammenhalt wachsen können</w:t>
+      </w:r>
+    </w:p>
+    <w:bookmarkEnd w:id="139"/>
+    <w:bookmarkStart w:id="140" w:name="X8c9666dd4c801634fb201b5a6523a321d0aecc2"/>
+    <w:p>
+      <w:pPr>
+        <w:pStyle w:val="Heading2"/>
+      </w:pPr>
+      <w:r>
+        <w:rPr>
+          <w:rStyle w:val="SectionNumber"/>
+        </w:rPr>
+        <w:t xml:space="preserve">7.3</w:t>
+      </w:r>
+      <w:r>
+        <w:tab/>
+      </w:r>
+      <w:r>
+        <w:t xml:space="preserve">Simon Dückert, Christian Kaiser: Peer Learning groß machen - wie wir das selbstorganisierte Lernen als neues Normal etablieren (wollen)</w:t>
+      </w:r>
+    </w:p>
+    <w:p>
+      <w:pPr>
+        <w:pStyle w:val="BlockText"/>
+      </w:pPr>
+      <w:r>
+        <w:t xml:space="preserve">Beim Corporate Learning MOOC (clmooc24) und beim Corporate Learning Camp gab es Sessions zum Thema Peer Learning groß denken mit dem Ziel eine Allianz zu gründen, die mit Peer Learning Wissen und Erfahrungen über Unternehmensgrenzen hinweg überträgt. In diesem Podcast wollen wir darüber sprechen, ob und wie das gelingt und welche Barrieren und Wissenslücken es zu überwinden gibt. Simon wird einen kurzen Überblick über die bisherigen Aktivitäten geben und Christian über die Praxiserfahrungen bei DATEV berichten. Danach können sich alle mit ihren Gedanken einbringen. Fokus liegt auf der praktischen Umsetzbarkeit und welche Rolle die lernOS Community dabei spielen kann. Wir haben die Inhalte der bisherigen Session in maschinenlesbare Form gebracht und daraus einen Peer Learning Bot als CustomGPT gebaut. So könnt ihr euch vorab mit dem bisherigen Diskussionsstand vertraut machen. Für die Nutzung von CustomGPTs ist ein kostenpflichtiges Konto notwendig. Wenn ihr das nicht habt, könnt ihr auch diese Markdowndatei herunterladen und in das KI-Tool eurer Wahl hochladen (Coplilot, Gemini, LeChat etc.).</w:t>
+      </w:r>
+    </w:p>
+    <w:bookmarkEnd w:id="140"/>
+    <w:bookmarkStart w:id="141" w:name="X95d7a4297fefbc9de80a87334bf1aa4d76cc2be"/>
+    <w:p>
+      <w:pPr>
+        <w:pStyle w:val="Heading2"/>
+      </w:pPr>
+      <w:r>
+        <w:rPr>
+          <w:rStyle w:val="SectionNumber"/>
+        </w:rPr>
+        <w:t xml:space="preserve">7.4</w:t>
+      </w:r>
+      <w:r>
+        <w:tab/>
+      </w:r>
+      <w:r>
+        <w:t xml:space="preserve">Oliver Grobs, Tobias Gerndt: Sharing is Caring - Teilen macht reich</w:t>
+      </w:r>
+    </w:p>
+    <w:p>
+      <w:pPr>
+        <w:pStyle w:val="BlockText"/>
+      </w:pPr>
+      <w:r>
+        <w:t xml:space="preserve">Viele Menschen in den großen Organisationen glauben immer noch, das ihr Wissen einzigartig ist und sie durch ihre Erfahrung einzigartig und unersetzbar sind. Wir wollen uns Gedanken machen, wie wir diese Menschen dazu bewegen können, ihr Wissen gerne zu teilen und ihnen auch Wege zeigen, wie sie das bewerkstelligen.</w:t>
+      </w:r>
+    </w:p>
+    <w:bookmarkEnd w:id="141"/>
+    <w:bookmarkEnd w:id="142"/>
+    <w:bookmarkStart w:id="146" w:name="anhang"/>
+    <w:p>
+      <w:pPr>
+        <w:pStyle w:val="Heading1"/>
+      </w:pPr>
+      <w:r>
+        <w:rPr>
+          <w:rStyle w:val="SectionNumber"/>
+        </w:rPr>
+        <w:t xml:space="preserve">8</w:t>
+      </w:r>
+      <w:r>
+        <w:tab/>
+      </w:r>
+      <w:r>
+        <w:t xml:space="preserve">Anhang</w:t>
+      </w:r>
+    </w:p>
+    <w:bookmarkStart w:id="145" w:name="X261540201ebba2924aecb05e1979943e9ce7e73"/>
+    <w:p>
+      <w:pPr>
+        <w:pStyle w:val="Heading2"/>
+      </w:pPr>
+      <w:r>
+        <w:rPr>
+          <w:rStyle w:val="SectionNumber"/>
+        </w:rPr>
+        <w:t xml:space="preserve">8.1</w:t>
+      </w:r>
+      <w:r>
+        <w:tab/>
+      </w:r>
+      <w:r>
+        <w:t xml:space="preserve">Dokumentation der KI-basierten Dokumentation</w:t>
       </w:r>
     </w:p>
     <w:p>
@@ -3873,368 +6391,6 @@
         <w:pStyle w:val="FirstParagraph"/>
       </w:pPr>
       <w:r>
-        <w:t xml:space="preserve">…</w:t>
-      </w:r>
-    </w:p>
-    <w:bookmarkEnd w:id="90"/>
-    <w:bookmarkStart w:id="91" w:name="Xcb5c03418869b159a754485a4154b6a96018733"/>
-    <w:p>
-      <w:pPr>
-        <w:pStyle w:val="Heading2"/>
-      </w:pPr>
-      <w:r>
-        <w:rPr>
-          <w:rStyle w:val="SectionNumber"/>
-        </w:rPr>
-        <w:t xml:space="preserve">5.3</w:t>
-      </w:r>
-      <w:r>
-        <w:tab/>
-      </w:r>
-      <w:r>
-        <w:t xml:space="preserve">Bernhard Rupp - 12 Freunde müsst ihr sein</w:t>
-      </w:r>
-    </w:p>
-    <w:p>
-      <w:pPr>
-        <w:pStyle w:val="FirstParagraph"/>
-      </w:pPr>
-      <w:r>
-        <w:t xml:space="preserve">…</w:t>
-      </w:r>
-    </w:p>
-    <w:bookmarkEnd w:id="91"/>
-    <w:bookmarkStart w:id="92" w:name="Xea58cc7ad2d08c42b0f7c765b2884045572fbe9"/>
-    <w:p>
-      <w:pPr>
-        <w:pStyle w:val="Heading2"/>
-      </w:pPr>
-      <w:r>
-        <w:rPr>
-          <w:rStyle w:val="SectionNumber"/>
-        </w:rPr>
-        <w:t xml:space="preserve">5.4</w:t>
-      </w:r>
-      <w:r>
-        <w:tab/>
-      </w:r>
-      <w:r>
-        <w:t xml:space="preserve">Florence Streif - Weichenstellung fürs digitale Zeitalter - Zwischen Bahnhof und Besprechungsraum</w:t>
-      </w:r>
-    </w:p>
-    <w:p>
-      <w:pPr>
-        <w:pStyle w:val="FirstParagraph"/>
-      </w:pPr>
-      <w:r>
-        <w:t xml:space="preserve">…</w:t>
-      </w:r>
-    </w:p>
-    <w:bookmarkEnd w:id="92"/>
-    <w:bookmarkStart w:id="93" w:name="X0470ae27aef75a2992581d7b9be405385675160"/>
-    <w:p>
-      <w:pPr>
-        <w:pStyle w:val="Heading2"/>
-      </w:pPr>
-      <w:r>
-        <w:rPr>
-          <w:rStyle w:val="SectionNumber"/>
-        </w:rPr>
-        <w:t xml:space="preserve">5.5</w:t>
-      </w:r>
-      <w:r>
-        <w:tab/>
-      </w:r>
-      <w:r>
-        <w:t xml:space="preserve">Moritz Huber - KI im Lern-Lifecycle - PoC für KI-gestütztes Anwenderlernen</w:t>
-      </w:r>
-    </w:p>
-    <w:p>
-      <w:pPr>
-        <w:pStyle w:val="FirstParagraph"/>
-      </w:pPr>
-      <w:r>
-        <w:t xml:space="preserve">…</w:t>
-      </w:r>
-    </w:p>
-    <w:bookmarkEnd w:id="93"/>
-    <w:bookmarkStart w:id="94" w:name="Xa5e304031b790e509fba0642434d2d02c0c2754"/>
-    <w:p>
-      <w:pPr>
-        <w:pStyle w:val="Heading2"/>
-      </w:pPr>
-      <w:r>
-        <w:rPr>
-          <w:rStyle w:val="SectionNumber"/>
-        </w:rPr>
-        <w:t xml:space="preserve">5.6</w:t>
-      </w:r>
-      <w:r>
-        <w:tab/>
-      </w:r>
-      <w:r>
-        <w:t xml:space="preserve">Mike Fritz - SAP Enable Now trifft auf WalkMe und die SAP Integrated Toolchain</w:t>
-      </w:r>
-    </w:p>
-    <w:p>
-      <w:pPr>
-        <w:pStyle w:val="FirstParagraph"/>
-      </w:pPr>
-      <w:r>
-        <w:t xml:space="preserve">…</w:t>
-      </w:r>
-    </w:p>
-    <w:bookmarkEnd w:id="94"/>
-    <w:bookmarkStart w:id="95" w:name="X5c3e8469af291ea5ea0a05b501affd6098ae4f7"/>
-    <w:p>
-      <w:pPr>
-        <w:pStyle w:val="Heading2"/>
-      </w:pPr>
-      <w:r>
-        <w:rPr>
-          <w:rStyle w:val="SectionNumber"/>
-        </w:rPr>
-        <w:t xml:space="preserve">5.7</w:t>
-      </w:r>
-      <w:r>
-        <w:tab/>
-      </w:r>
-      <w:r>
-        <w:t xml:space="preserve">Patrick Fueldner - Von der Einführung zur Skalierung - Nestlés Digital Adoption-Strategie mit WalkMe</w:t>
-      </w:r>
-    </w:p>
-    <w:p>
-      <w:pPr>
-        <w:pStyle w:val="FirstParagraph"/>
-      </w:pPr>
-      <w:r>
-        <w:t xml:space="preserve">…</w:t>
-      </w:r>
-    </w:p>
-    <w:bookmarkEnd w:id="95"/>
-    <w:bookmarkStart w:id="96" w:name="X3093bf6662b77f682ca4072ff260a2e91b0102b"/>
-    <w:p>
-      <w:pPr>
-        <w:pStyle w:val="Heading2"/>
-      </w:pPr>
-      <w:r>
-        <w:rPr>
-          <w:rStyle w:val="SectionNumber"/>
-        </w:rPr>
-        <w:t xml:space="preserve">5.8</w:t>
-      </w:r>
-      <w:r>
-        <w:tab/>
-      </w:r>
-      <w:r>
-        <w:t xml:space="preserve">Katja Sommerer - Big Bang - 40 Länder, 800 neue Mitarbeitende - Herausforderungen des Trainings in einem M+A-Projekt</w:t>
-      </w:r>
-    </w:p>
-    <w:p>
-      <w:pPr>
-        <w:pStyle w:val="FirstParagraph"/>
-      </w:pPr>
-      <w:r>
-        <w:t xml:space="preserve">…</w:t>
-      </w:r>
-    </w:p>
-    <w:bookmarkEnd w:id="96"/>
-    <w:bookmarkStart w:id="97" w:name="Xe67eea58076986671dad7a0b8e5071bba543984"/>
-    <w:p>
-      <w:pPr>
-        <w:pStyle w:val="Heading2"/>
-      </w:pPr>
-      <w:r>
-        <w:rPr>
-          <w:rStyle w:val="SectionNumber"/>
-        </w:rPr>
-        <w:t xml:space="preserve">5.9</w:t>
-      </w:r>
-      <w:r>
-        <w:tab/>
-      </w:r>
-      <w:r>
-        <w:t xml:space="preserve">Andrea Flöth - HR neu gedacht - BARMERs digitale Evolution mit Hilfe von SAP Preferred Success</w:t>
-      </w:r>
-    </w:p>
-    <w:p>
-      <w:pPr>
-        <w:pStyle w:val="FirstParagraph"/>
-      </w:pPr>
-      <w:r>
-        <w:t xml:space="preserve">…</w:t>
-      </w:r>
-    </w:p>
-    <w:bookmarkEnd w:id="97"/>
-    <w:bookmarkStart w:id="98" w:name="X06cec9bfa8f82c1cb8dbe287a7cb454587a0bf1"/>
-    <w:p>
-      <w:pPr>
-        <w:pStyle w:val="Heading2"/>
-      </w:pPr>
-      <w:r>
-        <w:rPr>
-          <w:rStyle w:val="SectionNumber"/>
-        </w:rPr>
-        <w:t xml:space="preserve">5.10</w:t>
-      </w:r>
-      <w:r>
-        <w:tab/>
-      </w:r>
-      <w:r>
-        <w:t xml:space="preserve">Mareike Muth - Übersetzer der Moderne - Das Learning Team als Katalysator zwischen Fachbereich und Enduser</w:t>
-      </w:r>
-    </w:p>
-    <w:p>
-      <w:pPr>
-        <w:pStyle w:val="FirstParagraph"/>
-      </w:pPr>
-      <w:r>
-        <w:t xml:space="preserve">…</w:t>
-      </w:r>
-    </w:p>
-    <w:bookmarkEnd w:id="98"/>
-    <w:bookmarkEnd w:id="99"/>
-    <w:bookmarkStart w:id="103" w:name="sessions-workshops"/>
-    <w:p>
-      <w:pPr>
-        <w:pStyle w:val="Heading1"/>
-      </w:pPr>
-      <w:r>
-        <w:rPr>
-          <w:rStyle w:val="SectionNumber"/>
-        </w:rPr>
-        <w:t xml:space="preserve">6</w:t>
-      </w:r>
-      <w:r>
-        <w:tab/>
-      </w:r>
-      <w:r>
-        <w:t xml:space="preserve">Sessions &amp; Workshops</w:t>
-      </w:r>
-    </w:p>
-    <w:bookmarkStart w:id="100" w:name="promptathon"/>
-    <w:p>
-      <w:pPr>
-        <w:pStyle w:val="Heading2"/>
-      </w:pPr>
-      <w:r>
-        <w:rPr>
-          <w:rStyle w:val="SectionNumber"/>
-        </w:rPr>
-        <w:t xml:space="preserve">6.1</w:t>
-      </w:r>
-      <w:r>
-        <w:tab/>
-      </w:r>
-      <w:r>
-        <w:t xml:space="preserve">Promptathon</w:t>
-      </w:r>
-    </w:p>
-    <w:p>
-      <w:pPr>
-        <w:pStyle w:val="BlockText"/>
-      </w:pPr>
-      <w:r>
-        <w:t xml:space="preserve">Entwicklung und Optimierung von KI-Prompts für Herausforderungen und Use Cases in Weiterbildung und Change Management im SAP-Bereich.</w:t>
-      </w:r>
-    </w:p>
-    <w:bookmarkEnd w:id="100"/>
-    <w:bookmarkStart w:id="101" w:name="Xdcc776a98f13220fe5872f6d5797cb0acae8fd6"/>
-    <w:p>
-      <w:pPr>
-        <w:pStyle w:val="Heading2"/>
-      </w:pPr>
-      <w:r>
-        <w:rPr>
-          <w:rStyle w:val="SectionNumber"/>
-        </w:rPr>
-        <w:t xml:space="preserve">6.2</w:t>
-      </w:r>
-      <w:r>
-        <w:tab/>
-      </w:r>
-      <w:r>
-        <w:t xml:space="preserve">Discovery Workshop AI UseCases im Learning</w:t>
-      </w:r>
-    </w:p>
-    <w:p>
-      <w:pPr>
-        <w:pStyle w:val="BlockText"/>
-      </w:pPr>
-      <w:r>
-        <w:t xml:space="preserve">Exploration und Identifizierung von relevanten Use Cases für den Einsatz von KI für Change Management und Training in SAP Projekten.</w:t>
-      </w:r>
-    </w:p>
-    <w:bookmarkEnd w:id="101"/>
-    <w:bookmarkStart w:id="102" w:name="X7403b13d1b10a76af9c7bb18460f8c702c14820"/>
-    <w:p>
-      <w:pPr>
-        <w:pStyle w:val="Heading2"/>
-      </w:pPr>
-      <w:r>
-        <w:rPr>
-          <w:rStyle w:val="SectionNumber"/>
-        </w:rPr>
-        <w:t xml:space="preserve">6.3</w:t>
-      </w:r>
-      <w:r>
-        <w:tab/>
-      </w:r>
-      <w:r>
-        <w:t xml:space="preserve">Good Practices &amp; Lessons Learned SAP S/4HANA Transformationen</w:t>
-      </w:r>
-    </w:p>
-    <w:p>
-      <w:pPr>
-        <w:pStyle w:val="BlockText"/>
-      </w:pPr>
-      <w:r>
-        <w:t xml:space="preserve">Strategien für erfolgreiches OCM und Learning - Wichtige Do’s &amp; Dont’s und deren Umsetzung mit dem SAP Activate Framework.</w:t>
-      </w:r>
-    </w:p>
-    <w:bookmarkEnd w:id="102"/>
-    <w:bookmarkEnd w:id="103"/>
-    <w:bookmarkStart w:id="107" w:name="anhang"/>
-    <w:p>
-      <w:pPr>
-        <w:pStyle w:val="Heading1"/>
-      </w:pPr>
-      <w:r>
-        <w:rPr>
-          <w:rStyle w:val="SectionNumber"/>
-        </w:rPr>
-        <w:t xml:space="preserve">7</w:t>
-      </w:r>
-      <w:r>
-        <w:tab/>
-      </w:r>
-      <w:r>
-        <w:t xml:space="preserve">Anhang</w:t>
-      </w:r>
-    </w:p>
-    <w:bookmarkStart w:id="106" w:name="X261540201ebba2924aecb05e1979943e9ce7e73"/>
-    <w:p>
-      <w:pPr>
-        <w:pStyle w:val="Heading2"/>
-      </w:pPr>
-      <w:r>
-        <w:rPr>
-          <w:rStyle w:val="SectionNumber"/>
-        </w:rPr>
-        <w:t xml:space="preserve">7.1</w:t>
-      </w:r>
-      <w:r>
-        <w:tab/>
-      </w:r>
-      <w:r>
-        <w:t xml:space="preserve">Dokumentation der KI-basierten Dokumentation</w:t>
-      </w:r>
-    </w:p>
-    <w:p>
-      <w:pPr>
-        <w:pStyle w:val="FirstParagraph"/>
-      </w:pPr>
-      <w:r>
         <w:t xml:space="preserve">Falls jemand einen ähnlichen Ansatz der KI-basierten Dokumentation verwenden möchte, hier ein paar Informationen zu unserer Konfiguration:</w:t>
       </w:r>
     </w:p>
@@ -4243,7 +6399,7 @@
         <w:pStyle w:val="Compact"/>
         <w:numPr>
           <w:ilvl w:val="0"/>
-          <w:numId w:val="1010"/>
+          <w:numId w:val="1028"/>
         </w:numPr>
       </w:pPr>
       <w:r>
@@ -4255,7 +6411,7 @@
         <w:pStyle w:val="Compact"/>
         <w:numPr>
           <w:ilvl w:val="0"/>
-          <w:numId w:val="1010"/>
+          <w:numId w:val="1028"/>
         </w:numPr>
       </w:pPr>
       <w:r>
@@ -4267,7 +6423,7 @@
         <w:pStyle w:val="Compact"/>
         <w:numPr>
           <w:ilvl w:val="0"/>
-          <w:numId w:val="1010"/>
+          <w:numId w:val="1028"/>
         </w:numPr>
       </w:pPr>
       <w:r>
@@ -4279,13 +6435,13 @@
         <w:pStyle w:val="Compact"/>
         <w:numPr>
           <w:ilvl w:val="0"/>
-          <w:numId w:val="1010"/>
+          <w:numId w:val="1028"/>
         </w:numPr>
       </w:pPr>
       <w:r>
         <w:t xml:space="preserve">Alle Dokumentationen haben wir in eine vorgefertigte Struktur in einem Github Repository kopiert (</w:t>
       </w:r>
-      <w:hyperlink r:id="rId104">
+      <w:hyperlink r:id="rId143">
         <w:r>
           <w:rPr>
             <w:rStyle w:val="Hyperlink"/>
@@ -4302,7 +6458,7 @@
         <w:pStyle w:val="Compact"/>
         <w:numPr>
           <w:ilvl w:val="0"/>
-          <w:numId w:val="1010"/>
+          <w:numId w:val="1028"/>
         </w:numPr>
       </w:pPr>
       <w:r>
@@ -4311,7 +6467,7 @@
       <w:r>
         <w:t xml:space="preserve"> </w:t>
       </w:r>
-      <w:hyperlink r:id="rId105">
+      <w:hyperlink r:id="rId144">
         <w:r>
           <w:rPr>
             <w:rStyle w:val="Hyperlink"/>
@@ -4344,8 +6500,8 @@
         <w:t xml:space="preserve">folgt.</w:t>
       </w:r>
     </w:p>
-    <w:bookmarkEnd w:id="106"/>
-    <w:bookmarkEnd w:id="107"/>
+    <w:bookmarkEnd w:id="145"/>
+    <w:bookmarkEnd w:id="146"/>
     <w:sectPr>
       <w:footnotePr>
         <w:numRestart w:val="eachSect"/>
@@ -4702,6 +6858,114 @@
     <w:abstractNumId w:val="991"/>
   </w:num>
   <w:num w:numId="1010">
+    <w:abstractNumId w:val="99411"/>
+    <w:lvlOverride w:ilvl="0">
+      <w:startOverride w:val="1"/>
+    </w:lvlOverride>
+    <w:lvlOverride w:ilvl="1">
+      <w:startOverride w:val="1"/>
+    </w:lvlOverride>
+    <w:lvlOverride w:ilvl="2">
+      <w:startOverride w:val="1"/>
+    </w:lvlOverride>
+    <w:lvlOverride w:ilvl="3">
+      <w:startOverride w:val="1"/>
+    </w:lvlOverride>
+    <w:lvlOverride w:ilvl="4">
+      <w:startOverride w:val="1"/>
+    </w:lvlOverride>
+    <w:lvlOverride w:ilvl="5">
+      <w:startOverride w:val="1"/>
+    </w:lvlOverride>
+    <w:lvlOverride w:ilvl="6">
+      <w:startOverride w:val="1"/>
+    </w:lvlOverride>
+    <w:lvlOverride w:ilvl="7">
+      <w:startOverride w:val="1"/>
+    </w:lvlOverride>
+    <w:lvlOverride w:ilvl="8">
+      <w:startOverride w:val="1"/>
+    </w:lvlOverride>
+  </w:num>
+  <w:num w:numId="1011">
+    <w:abstractNumId w:val="991"/>
+  </w:num>
+  <w:num w:numId="1012">
+    <w:abstractNumId w:val="991"/>
+  </w:num>
+  <w:num w:numId="1013">
+    <w:abstractNumId w:val="991"/>
+  </w:num>
+  <w:num w:numId="1014">
+    <w:abstractNumId w:val="991"/>
+  </w:num>
+  <w:num w:numId="1015">
+    <w:abstractNumId w:val="991"/>
+  </w:num>
+  <w:num w:numId="1016">
+    <w:abstractNumId w:val="991"/>
+  </w:num>
+  <w:num w:numId="1017">
+    <w:abstractNumId w:val="991"/>
+  </w:num>
+  <w:num w:numId="1018">
+    <w:abstractNumId w:val="99411"/>
+    <w:lvlOverride w:ilvl="0">
+      <w:startOverride w:val="1"/>
+    </w:lvlOverride>
+    <w:lvlOverride w:ilvl="1">
+      <w:startOverride w:val="1"/>
+    </w:lvlOverride>
+    <w:lvlOverride w:ilvl="2">
+      <w:startOverride w:val="1"/>
+    </w:lvlOverride>
+    <w:lvlOverride w:ilvl="3">
+      <w:startOverride w:val="1"/>
+    </w:lvlOverride>
+    <w:lvlOverride w:ilvl="4">
+      <w:startOverride w:val="1"/>
+    </w:lvlOverride>
+    <w:lvlOverride w:ilvl="5">
+      <w:startOverride w:val="1"/>
+    </w:lvlOverride>
+    <w:lvlOverride w:ilvl="6">
+      <w:startOverride w:val="1"/>
+    </w:lvlOverride>
+    <w:lvlOverride w:ilvl="7">
+      <w:startOverride w:val="1"/>
+    </w:lvlOverride>
+    <w:lvlOverride w:ilvl="8">
+      <w:startOverride w:val="1"/>
+    </w:lvlOverride>
+  </w:num>
+  <w:num w:numId="1019">
+    <w:abstractNumId w:val="991"/>
+  </w:num>
+  <w:num w:numId="1020">
+    <w:abstractNumId w:val="991"/>
+  </w:num>
+  <w:num w:numId="1021">
+    <w:abstractNumId w:val="991"/>
+  </w:num>
+  <w:num w:numId="1022">
+    <w:abstractNumId w:val="991"/>
+  </w:num>
+  <w:num w:numId="1023">
+    <w:abstractNumId w:val="991"/>
+  </w:num>
+  <w:num w:numId="1024">
+    <w:abstractNumId w:val="991"/>
+  </w:num>
+  <w:num w:numId="1025">
+    <w:abstractNumId w:val="991"/>
+  </w:num>
+  <w:num w:numId="1026">
+    <w:abstractNumId w:val="991"/>
+  </w:num>
+  <w:num w:numId="1027">
+    <w:abstractNumId w:val="991"/>
+  </w:num>
+  <w:num w:numId="1028">
     <w:abstractNumId w:val="99411"/>
     <w:lvlOverride w:ilvl="0">
       <w:startOverride w:val="1"/>

</xml_diff>